<commit_message>
同步_Wed May 14 10:58:01     2025
</commit_message>
<xml_diff>
--- a/paper/2203080517-汤红辉-智慧健康学院-三项有感无刷电机驱动器硬件设计/2203080517汤红辉智慧健康学院三项有感无刷电机驱动器硬件设计.docx
+++ b/paper/2203080517-汤红辉-智慧健康学院-三项有感无刷电机驱动器硬件设计/2203080517汤红辉智慧健康学院三项有感无刷电机驱动器硬件设计.docx
@@ -13,17 +13,6 @@
         </w:rPr>
       </w:pPr>
       <w:bookmarkStart w:id="0" w:name="摘要"/>
-    </w:p>
-    <w:p>
-      <w:pPr>
-        <w:pStyle w:val="a8"/>
-        <w:ind w:left="23"/>
-        <w:jc w:val="center"/>
-        <w:rPr>
-          <w:sz w:val="36"/>
-          <w:szCs w:val="36"/>
-        </w:rPr>
-      </w:pPr>
       <w:r>
         <w:rPr>
           <w:rFonts w:hint="eastAsia"/>
@@ -280,25 +269,56 @@
         <w:rPr>
           <w:rFonts w:ascii="黑体" w:eastAsia="黑体" w:hAnsi="黑体" w:cs="黑体" w:hint="eastAsia"/>
           <w:sz w:val="28"/>
-        </w:rPr>
-      </w:pPr>
-    </w:p>
-    <w:p>
-      <w:pPr>
-        <w:spacing w:line="480" w:lineRule="auto"/>
-        <w:ind w:firstLineChars="400" w:firstLine="1120"/>
+          <w:u w:val="single"/>
+        </w:rPr>
+      </w:pPr>
+      <w:r>
+        <w:rPr>
+          <w:rFonts w:ascii="黑体" w:eastAsia="黑体" w:hAnsi="黑体" w:cs="黑体" w:hint="eastAsia"/>
+          <w:sz w:val="28"/>
+        </w:rPr>
+        <w:t>学    院</w:t>
+      </w:r>
+      <w:r>
+        <w:rPr>
+          <w:rFonts w:ascii="方正仿宋_GB2312" w:eastAsia="方正仿宋_GB2312" w:hAnsi="方正仿宋_GB2312" w:cs="方正仿宋_GB2312" w:hint="eastAsia"/>
+          <w:sz w:val="24"/>
+          <w:u w:val="single"/>
+        </w:rPr>
+        <w:t xml:space="preserve">           </w:t>
+      </w:r>
+      <w:r>
         <w:rPr>
           <w:rFonts w:ascii="黑体" w:eastAsia="黑体" w:hAnsi="黑体" w:cs="黑体" w:hint="eastAsia"/>
           <w:sz w:val="28"/>
           <w:u w:val="single"/>
         </w:rPr>
+        <w:t>智慧健康学院</w:t>
+      </w:r>
+      <w:r>
+        <w:rPr>
+          <w:rFonts w:ascii="方正仿宋_GB2312" w:eastAsia="方正仿宋_GB2312" w:hAnsi="方正仿宋_GB2312" w:cs="方正仿宋_GB2312" w:hint="eastAsia"/>
+          <w:sz w:val="24"/>
+          <w:u w:val="single"/>
+        </w:rPr>
+        <w:t xml:space="preserve">                      </w:t>
+      </w:r>
+    </w:p>
+    <w:p>
+      <w:pPr>
+        <w:spacing w:line="480" w:lineRule="auto"/>
+        <w:ind w:firstLineChars="400" w:firstLine="1120"/>
+        <w:rPr>
+          <w:rFonts w:ascii="方正仿宋_GB2312" w:eastAsia="方正仿宋_GB2312" w:hAnsi="方正仿宋_GB2312" w:cs="方正仿宋_GB2312" w:hint="eastAsia"/>
+          <w:sz w:val="24"/>
+        </w:rPr>
       </w:pPr>
       <w:r>
         <w:rPr>
           <w:rFonts w:ascii="黑体" w:eastAsia="黑体" w:hAnsi="黑体" w:cs="黑体" w:hint="eastAsia"/>
           <w:sz w:val="28"/>
         </w:rPr>
-        <w:t>学    院</w:t>
+        <w:t>专业班级</w:t>
       </w:r>
       <w:r>
         <w:rPr>
@@ -314,7 +334,7 @@
           <w:sz w:val="28"/>
           <w:u w:val="single"/>
         </w:rPr>
-        <w:t>智慧健康学院</w:t>
+        <w:t>嵌入式2202班</w:t>
       </w:r>
       <w:r>
         <w:rPr>
@@ -322,7 +342,7 @@
           <w:sz w:val="24"/>
           <w:u w:val="single"/>
         </w:rPr>
-        <w:t xml:space="preserve">                      </w:t>
+        <w:t xml:space="preserve">                     </w:t>
       </w:r>
     </w:p>
     <w:p>
@@ -332,6 +352,7 @@
         <w:rPr>
           <w:rFonts w:ascii="方正仿宋_GB2312" w:eastAsia="方正仿宋_GB2312" w:hAnsi="方正仿宋_GB2312" w:cs="方正仿宋_GB2312" w:hint="eastAsia"/>
           <w:sz w:val="24"/>
+          <w:u w:val="single"/>
         </w:rPr>
       </w:pPr>
       <w:r>
@@ -339,7 +360,7 @@
           <w:rFonts w:ascii="黑体" w:eastAsia="黑体" w:hAnsi="黑体" w:cs="黑体" w:hint="eastAsia"/>
           <w:sz w:val="28"/>
         </w:rPr>
-        <w:t>专业班级</w:t>
+        <w:t>学生姓名</w:t>
       </w:r>
       <w:r>
         <w:rPr>
@@ -347,7 +368,7 @@
           <w:sz w:val="24"/>
           <w:u w:val="single"/>
         </w:rPr>
-        <w:t xml:space="preserve">           </w:t>
+        <w:t xml:space="preserve">    </w:t>
       </w:r>
       <w:r>
         <w:rPr>
@@ -355,7 +376,7 @@
           <w:sz w:val="28"/>
           <w:u w:val="single"/>
         </w:rPr>
-        <w:t>嵌入式2202班</w:t>
+        <w:t xml:space="preserve">汤红辉 </w:t>
       </w:r>
       <w:r>
         <w:rPr>
@@ -363,25 +384,14 @@
           <w:sz w:val="24"/>
           <w:u w:val="single"/>
         </w:rPr>
-        <w:t xml:space="preserve">                     </w:t>
-      </w:r>
-    </w:p>
-    <w:p>
-      <w:pPr>
-        <w:spacing w:line="480" w:lineRule="auto"/>
-        <w:ind w:firstLineChars="400" w:firstLine="1120"/>
-        <w:rPr>
-          <w:rFonts w:ascii="方正仿宋_GB2312" w:eastAsia="方正仿宋_GB2312" w:hAnsi="方正仿宋_GB2312" w:cs="方正仿宋_GB2312" w:hint="eastAsia"/>
-          <w:sz w:val="24"/>
-          <w:u w:val="single"/>
-        </w:rPr>
-      </w:pPr>
+        <w:t xml:space="preserve">      </w:t>
+      </w:r>
       <w:r>
         <w:rPr>
           <w:rFonts w:ascii="黑体" w:eastAsia="黑体" w:hAnsi="黑体" w:cs="黑体" w:hint="eastAsia"/>
           <w:sz w:val="28"/>
         </w:rPr>
-        <w:t>学生姓名</w:t>
+        <w:t>学号</w:t>
       </w:r>
       <w:r>
         <w:rPr>
@@ -397,7 +407,7 @@
           <w:sz w:val="28"/>
           <w:u w:val="single"/>
         </w:rPr>
-        <w:t xml:space="preserve">汤红辉 </w:t>
+        <w:t>2203080517</w:t>
       </w:r>
       <w:r>
         <w:rPr>
@@ -405,75 +415,34 @@
           <w:sz w:val="24"/>
           <w:u w:val="single"/>
         </w:rPr>
-        <w:t xml:space="preserve">      </w:t>
-      </w:r>
-      <w:r>
-        <w:rPr>
-          <w:rFonts w:ascii="黑体" w:eastAsia="黑体" w:hAnsi="黑体" w:cs="黑体" w:hint="eastAsia"/>
-          <w:sz w:val="28"/>
-        </w:rPr>
-        <w:t>学号</w:t>
-      </w:r>
-      <w:r>
-        <w:rPr>
-          <w:rFonts w:ascii="方正仿宋_GB2312" w:eastAsia="方正仿宋_GB2312" w:hAnsi="方正仿宋_GB2312" w:cs="方正仿宋_GB2312" w:hint="eastAsia"/>
-          <w:sz w:val="24"/>
-          <w:u w:val="single"/>
-        </w:rPr>
-        <w:t xml:space="preserve">    </w:t>
-      </w:r>
-      <w:r>
+        <w:t xml:space="preserve">         </w:t>
+      </w:r>
+    </w:p>
+    <w:p>
+      <w:pPr>
+        <w:spacing w:line="480" w:lineRule="auto"/>
+        <w:ind w:firstLineChars="400" w:firstLine="1120"/>
         <w:rPr>
           <w:rFonts w:ascii="黑体" w:eastAsia="黑体" w:hAnsi="黑体" w:cs="黑体" w:hint="eastAsia"/>
           <w:sz w:val="28"/>
           <w:u w:val="single"/>
         </w:rPr>
-        <w:t>2203080517</w:t>
-      </w:r>
-      <w:r>
-        <w:rPr>
-          <w:rFonts w:ascii="方正仿宋_GB2312" w:eastAsia="方正仿宋_GB2312" w:hAnsi="方正仿宋_GB2312" w:cs="方正仿宋_GB2312" w:hint="eastAsia"/>
-          <w:sz w:val="24"/>
-          <w:u w:val="single"/>
-        </w:rPr>
-        <w:t xml:space="preserve">         </w:t>
-      </w:r>
-    </w:p>
-    <w:p>
-      <w:pPr>
-        <w:spacing w:line="480" w:lineRule="auto"/>
-        <w:ind w:firstLineChars="400" w:firstLine="1120"/>
+      </w:pPr>
+      <w:r>
+        <w:rPr>
+          <w:rFonts w:ascii="黑体" w:eastAsia="黑体" w:hAnsi="黑体" w:cs="黑体" w:hint="eastAsia"/>
+          <w:sz w:val="28"/>
+        </w:rPr>
+        <w:t>指导教师</w:t>
+      </w:r>
+      <w:r>
         <w:rPr>
           <w:rFonts w:ascii="黑体" w:eastAsia="黑体" w:hAnsi="黑体" w:cs="黑体" w:hint="eastAsia"/>
           <w:sz w:val="28"/>
           <w:u w:val="single"/>
         </w:rPr>
-      </w:pPr>
-      <w:r>
-        <w:rPr>
-          <w:rFonts w:ascii="黑体" w:eastAsia="黑体" w:hAnsi="黑体" w:cs="黑体" w:hint="eastAsia"/>
-          <w:sz w:val="28"/>
-        </w:rPr>
-        <w:t>指导教师</w:t>
-      </w:r>
-      <w:r>
-        <w:rPr>
-          <w:rFonts w:ascii="黑体" w:eastAsia="黑体" w:hAnsi="黑体" w:cs="黑体" w:hint="eastAsia"/>
-          <w:sz w:val="28"/>
-          <w:u w:val="single"/>
-        </w:rPr>
-        <w:t xml:space="preserve">    刘</w:t>
-      </w:r>
-      <w:proofErr w:type="gramStart"/>
-      <w:r>
-        <w:rPr>
-          <w:rFonts w:ascii="黑体" w:eastAsia="黑体" w:hAnsi="黑体" w:cs="黑体" w:hint="eastAsia"/>
-          <w:sz w:val="28"/>
-          <w:u w:val="single"/>
-        </w:rPr>
-        <w:t>祥明</w:t>
-      </w:r>
-      <w:proofErr w:type="gramEnd"/>
+        <w:t xml:space="preserve">    刘祥明</w:t>
+      </w:r>
       <w:r>
         <w:rPr>
           <w:rFonts w:ascii="黑体" w:eastAsia="黑体" w:hAnsi="黑体" w:cs="黑体" w:hint="eastAsia"/>
@@ -830,147 +799,6 @@
         </mc:AlternateContent>
       </w:r>
       <w:r>
-        <w:rPr>
-          <w:rFonts w:hint="eastAsia"/>
-          <w:noProof/>
-        </w:rPr>
-        <mc:AlternateContent>
-          <mc:Choice Requires="wps">
-            <w:drawing>
-              <wp:anchor distT="0" distB="0" distL="114300" distR="114300" simplePos="0" relativeHeight="251669504" behindDoc="0" locked="0" layoutInCell="1" allowOverlap="1" wp14:anchorId="771D1DDF" wp14:editId="330FD8A4">
-                <wp:simplePos x="0" y="0"/>
-                <wp:positionH relativeFrom="column">
-                  <wp:posOffset>3040380</wp:posOffset>
-                </wp:positionH>
-                <wp:positionV relativeFrom="paragraph">
-                  <wp:posOffset>2962910</wp:posOffset>
-                </wp:positionV>
-                <wp:extent cx="2400300" cy="688340"/>
-                <wp:effectExtent l="55245" t="831850" r="5715" b="12700"/>
-                <wp:wrapNone/>
-                <wp:docPr id="2" name="自选图形 81"/>
-                <wp:cNvGraphicFramePr/>
-                <a:graphic xmlns:a="http://schemas.openxmlformats.org/drawingml/2006/main">
-                  <a:graphicData uri="http://schemas.microsoft.com/office/word/2010/wordprocessingShape">
-                    <wps:wsp>
-                      <wps:cNvSpPr/>
-                      <wps:spPr>
-                        <a:xfrm>
-                          <a:off x="0" y="0"/>
-                          <a:ext cx="2400300" cy="688340"/>
-                        </a:xfrm>
-                        <a:prstGeom prst="wedgeRoundRectCallout">
-                          <a:avLst>
-                            <a:gd name="adj1" fmla="val -51662"/>
-                            <a:gd name="adj2" fmla="val -168259"/>
-                            <a:gd name="adj3" fmla="val 16667"/>
-                          </a:avLst>
-                        </a:prstGeom>
-                        <a:solidFill>
-                          <a:srgbClr val="FFFFFF"/>
-                        </a:solidFill>
-                        <a:ln w="9525" cap="flat" cmpd="sng">
-                          <a:solidFill>
-                            <a:srgbClr val="000000"/>
-                          </a:solidFill>
-                          <a:prstDash val="solid"/>
-                          <a:miter/>
-                          <a:headEnd type="none" w="med" len="med"/>
-                          <a:tailEnd type="none" w="med" len="med"/>
-                        </a:ln>
-                      </wps:spPr>
-                      <wps:txbx>
-                        <w:txbxContent>
-                          <w:p>
-                            <w:pPr>
-                              <w:rPr>
-                                <w:rFonts w:ascii="宋体" w:hAnsi="宋体" w:hint="eastAsia"/>
-                                <w:sz w:val="18"/>
-                                <w:szCs w:val="18"/>
-                              </w:rPr>
-                            </w:pPr>
-                            <w:r>
-                              <w:rPr>
-                                <w:rFonts w:ascii="宋体" w:hAnsi="宋体" w:hint="eastAsia"/>
-                                <w:sz w:val="18"/>
-                                <w:szCs w:val="18"/>
-                              </w:rPr>
-                              <w:t>中文：黑体2</w:t>
-                            </w:r>
-                            <w:r>
-                              <w:rPr>
-                                <w:rFonts w:ascii="宋体" w:hAnsi="宋体" w:hint="eastAsia"/>
-                                <w:sz w:val="18"/>
-                                <w:szCs w:val="18"/>
-                              </w:rPr>
-                              <w:t>号，居中</w:t>
-                            </w:r>
-                          </w:p>
-                          <w:p>
-                            <w:pPr>
-                              <w:rPr>
-                                <w:rFonts w:ascii="宋体" w:hAnsi="宋体" w:hint="eastAsia"/>
-                                <w:sz w:val="18"/>
-                                <w:szCs w:val="18"/>
-                              </w:rPr>
-                            </w:pPr>
-                          </w:p>
-                        </w:txbxContent>
-                      </wps:txbx>
-                      <wps:bodyPr upright="1"/>
-                    </wps:wsp>
-                  </a:graphicData>
-                </a:graphic>
-              </wp:anchor>
-            </w:drawing>
-          </mc:Choice>
-          <mc:Fallback>
-            <w:pict>
-              <v:shape w14:anchorId="771D1DDF" id="自选图形 81" o:spid="_x0000_s1027" type="#_x0000_t62" style="position:absolute;left:0;text-align:left;margin-left:239.4pt;margin-top:233.3pt;width:189pt;height:54.2pt;z-index:251669504;visibility:visible;mso-wrap-style:square;mso-wrap-distance-left:9pt;mso-wrap-distance-top:0;mso-wrap-distance-right:9pt;mso-wrap-distance-bottom:0;mso-position-horizontal:absolute;mso-position-horizontal-relative:text;mso-position-vertical:absolute;mso-position-vertical-relative:text;v-text-anchor:top" o:gfxdata="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" adj="-359,-25544">
-                <v:textbox>
-                  <w:txbxContent>
-                    <w:p>
-                      <w:pPr>
-                        <w:rPr>
-                          <w:rFonts w:ascii="宋体" w:hAnsi="宋体" w:hint="eastAsia"/>
-                          <w:sz w:val="18"/>
-                          <w:szCs w:val="18"/>
-                        </w:rPr>
-                      </w:pPr>
-                      <w:r>
-                        <w:rPr>
-                          <w:rFonts w:ascii="宋体" w:hAnsi="宋体" w:hint="eastAsia"/>
-                          <w:sz w:val="18"/>
-                          <w:szCs w:val="18"/>
-                        </w:rPr>
-                        <w:t>中文：黑体2</w:t>
-                      </w:r>
-                      <w:r>
-                        <w:rPr>
-                          <w:rFonts w:ascii="宋体" w:hAnsi="宋体" w:hint="eastAsia"/>
-                          <w:sz w:val="18"/>
-                          <w:szCs w:val="18"/>
-                        </w:rPr>
-                        <w:t>号，居中</w:t>
-                      </w:r>
-                    </w:p>
-                    <w:p>
-                      <w:pPr>
-                        <w:rPr>
-                          <w:rFonts w:ascii="宋体" w:hAnsi="宋体" w:hint="eastAsia"/>
-                          <w:sz w:val="18"/>
-                          <w:szCs w:val="18"/>
-                        </w:rPr>
-                      </w:pPr>
-                    </w:p>
-                  </w:txbxContent>
-                </v:textbox>
-              </v:shape>
-            </w:pict>
-          </mc:Fallback>
-        </mc:AlternateContent>
-      </w:r>
-      <w:r>
         <w:br w:type="page"/>
       </w:r>
     </w:p>
@@ -1482,8 +1310,8 @@
         <w:tblLook w:val="04A0" w:firstRow="1" w:lastRow="0" w:firstColumn="1" w:lastColumn="0" w:noHBand="0" w:noVBand="1"/>
       </w:tblPr>
       <w:tblGrid>
-        <w:gridCol w:w="4160"/>
-        <w:gridCol w:w="4152"/>
+        <w:gridCol w:w="4264"/>
+        <w:gridCol w:w="4264"/>
       </w:tblGrid>
       <w:tr>
         <w:tc>
@@ -1605,7 +1433,7 @@
           <w:headerReference w:type="default" r:id="rId11"/>
           <w:footerReference w:type="default" r:id="rId12"/>
           <w:pgSz w:w="11906" w:h="16838"/>
-          <w:pgMar w:top="1440" w:right="1797" w:bottom="1440" w:left="1797" w:header="851" w:footer="992" w:gutter="0"/>
+          <w:pgMar w:top="1418" w:right="1418" w:bottom="1418" w:left="1418" w:header="851" w:footer="992" w:gutter="0"/>
           <w:pgNumType w:fmt="upperRoman" w:start="1"/>
           <w:cols w:space="720"/>
           <w:docGrid w:type="lines" w:linePitch="312"/>
@@ -1861,23 +1689,7 @@
           <w:rFonts w:hint="eastAsia"/>
           <w:sz w:val="24"/>
         </w:rPr>
-        <w:t>为</w:t>
-      </w:r>
-      <w:proofErr w:type="gramStart"/>
-      <w:r>
-        <w:rPr>
-          <w:rFonts w:hint="eastAsia"/>
-          <w:sz w:val="24"/>
-        </w:rPr>
-        <w:t>进一步挖据无刷</w:t>
-      </w:r>
-      <w:proofErr w:type="gramEnd"/>
-      <w:r>
-        <w:rPr>
-          <w:rFonts w:hint="eastAsia"/>
-          <w:sz w:val="24"/>
-        </w:rPr>
-        <w:t>直流电机的应用潜力，通过对其结构及工作原理的研究，设计一种基于</w:t>
+        <w:t>为进一步挖据无刷直流电机的应用潜力，通过对其结构及工作原理的研究，设计一种基于</w:t>
       </w:r>
       <w:r>
         <w:rPr>
@@ -8634,23 +8446,7 @@
           <w:rFonts w:ascii="Times New Roman" w:hAnsi="Times New Roman" w:cs="Times New Roman"/>
           <w:kern w:val="2"/>
         </w:rPr>
-        <w:t>位置传感器。这个模块提供精确的转子位置反馈信息</w:t>
-      </w:r>
-      <w:proofErr w:type="gramStart"/>
-      <w:r>
-        <w:rPr>
-          <w:rFonts w:ascii="Times New Roman" w:hAnsi="Times New Roman" w:cs="Times New Roman"/>
-          <w:kern w:val="2"/>
-        </w:rPr>
-        <w:t>给核心</w:t>
-      </w:r>
-      <w:proofErr w:type="gramEnd"/>
-      <w:r>
-        <w:rPr>
-          <w:rFonts w:ascii="Times New Roman" w:hAnsi="Times New Roman" w:cs="Times New Roman"/>
-          <w:kern w:val="2"/>
-        </w:rPr>
-        <w:t>控制单元，使得控制系统可以根据实时的位置数据调整电机的转速和方向，从而实现精准的速度和位置控制。</w:t>
+        <w:t>位置传感器。这个模块提供精确的转子位置反馈信息给核心控制单元，使得控制系统可以根据实时的位置数据调整电机的转速和方向，从而实现精准的速度和位置控制。</w:t>
       </w:r>
     </w:p>
     <w:p>
@@ -8881,7 +8677,7 @@
                 <v:stroke joinstyle="miter"/>
                 <v:path gradientshapeok="t" o:connecttype="rect"/>
               </v:shapetype>
-              <v:shape id="文本框 1" o:spid="_x0000_s1028" type="#_x0000_t202" style="position:absolute;left:0;text-align:left;margin-left:64.75pt;margin-top:289.85pt;width:323.45pt;height:.05pt;z-index:251695104;visibility:visible;mso-wrap-style:square;mso-wrap-distance-left:9pt;mso-wrap-distance-top:0;mso-wrap-distance-right:9pt;mso-wrap-distance-bottom:0;mso-position-horizontal:absolute;mso-position-horizontal-relative:text;mso-position-vertical:absolute;mso-position-vertical-relative:text;v-text-anchor:top" o:gfxdata="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" stroked="f">
+              <v:shape id="文本框 1" o:spid="_x0000_s1027" type="#_x0000_t202" style="position:absolute;left:0;text-align:left;margin-left:64.75pt;margin-top:289.85pt;width:323.45pt;height:.05pt;z-index:251695104;visibility:visible;mso-wrap-style:square;mso-wrap-distance-left:9pt;mso-wrap-distance-top:0;mso-wrap-distance-right:9pt;mso-wrap-distance-bottom:0;mso-position-horizontal:absolute;mso-position-horizontal-relative:text;mso-position-vertical:absolute;mso-position-vertical-relative:text;v-text-anchor:top" o:gfxdata="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" stroked="f">
                 <v:textbox style="mso-fit-shape-to-text:t" inset="0,0,0,0">
                   <w:txbxContent>
                     <w:p>
@@ -9196,21 +8992,7 @@
         <w:rPr>
           <w:sz w:val="24"/>
         </w:rPr>
-        <w:t>辅助电路提供的状态信息（如电压、电流、温度）被实时传输</w:t>
-      </w:r>
-      <w:proofErr w:type="gramStart"/>
-      <w:r>
-        <w:rPr>
-          <w:sz w:val="24"/>
-        </w:rPr>
-        <w:t>给核心</w:t>
-      </w:r>
-      <w:proofErr w:type="gramEnd"/>
-      <w:r>
-        <w:rPr>
-          <w:sz w:val="24"/>
-        </w:rPr>
-        <w:t>控制单元。例如，当检测到过流或过压情况时，核心控制单元会立即采取措施，比如降低输出功率或切断电源，以保护系统免受损坏。</w:t>
+        <w:t>辅助电路提供的状态信息（如电压、电流、温度）被实时传输给核心控制单元。例如，当检测到过流或过压情况时，核心控制单元会立即采取措施，比如降低输出功率或切断电源，以保护系统免受损坏。</w:t>
       </w:r>
     </w:p>
     <w:p>
@@ -9312,21 +9094,7 @@
         <w:rPr>
           <w:sz w:val="24"/>
         </w:rPr>
-        <w:t>为了确保所设计的三相有感无刷电机驱动器具备高性能、高可靠性和良好的经济性，本研究在关键技术组件的选择上进行了深入分析和</w:t>
-      </w:r>
-      <w:proofErr w:type="gramStart"/>
-      <w:r>
-        <w:rPr>
-          <w:sz w:val="24"/>
-        </w:rPr>
-        <w:t>考量</w:t>
-      </w:r>
-      <w:proofErr w:type="gramEnd"/>
-      <w:r>
-        <w:rPr>
-          <w:sz w:val="24"/>
-        </w:rPr>
-        <w:t>。以下是针对核心控制单元、功率驱动电路以及位置检测电路的关键技术选择依据。</w:t>
+        <w:t>为了确保所设计的三相有感无刷电机驱动器具备高性能、高可靠性和良好的经济性，本研究在关键技术组件的选择上进行了深入分析和考量。以下是针对核心控制单元、功率驱动电路以及位置检测电路的关键技术选择依据。</w:t>
       </w:r>
     </w:p>
     <w:p>
@@ -9359,19 +9127,9 @@
           <w:sz w:val="28"/>
           <w:szCs w:val="28"/>
         </w:rPr>
-        <w:t>TM32F407VET6选型</w:t>
-      </w:r>
-      <w:proofErr w:type="gramStart"/>
-      <w:r>
-        <w:rPr>
-          <w:rFonts w:ascii="黑体" w:eastAsia="黑体" w:hAnsi="黑体"/>
-          <w:sz w:val="28"/>
-          <w:szCs w:val="28"/>
-        </w:rPr>
-        <w:t>考量</w:t>
+        <w:t>TM32F407VET6选型考量</w:t>
       </w:r>
       <w:bookmarkEnd w:id="15"/>
-      <w:proofErr w:type="gramEnd"/>
     </w:p>
     <w:p>
       <w:pPr>
@@ -10027,21 +9785,7 @@
         <w:rPr>
           <w:sz w:val="24"/>
         </w:rPr>
-        <w:t>引脚的状态（接地或接高）则根据实际需求来定，以便实现</w:t>
-      </w:r>
-      <w:proofErr w:type="gramStart"/>
-      <w:r>
-        <w:rPr>
-          <w:sz w:val="24"/>
-        </w:rPr>
-        <w:t>从主闪存</w:t>
-      </w:r>
-      <w:proofErr w:type="gramEnd"/>
-      <w:r>
-        <w:rPr>
-          <w:sz w:val="24"/>
-        </w:rPr>
-        <w:t>启动。</w:t>
+        <w:t>引脚的状态（接地或接高）则根据实际需求来定，以便实现从主闪存启动。</w:t>
       </w:r>
     </w:p>
     <w:p>
@@ -10460,7 +10204,7 @@
           </mc:Choice>
           <mc:Fallback>
             <w:pict>
-              <v:shape w14:anchorId="51285E0C" id="_x0000_s1029" type="#_x0000_t202" style="position:absolute;margin-left:84.3pt;margin-top:165.75pt;width:318.05pt;height:.05pt;z-index:251682816;visibility:visible;mso-wrap-style:square;mso-wrap-distance-left:9pt;mso-wrap-distance-top:0;mso-wrap-distance-right:9pt;mso-wrap-distance-bottom:0;mso-position-horizontal:absolute;mso-position-horizontal-relative:text;mso-position-vertical:absolute;mso-position-vertical-relative:text;v-text-anchor:top" o:gfxdata="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" stroked="f">
+              <v:shape w14:anchorId="51285E0C" id="_x0000_s1028" type="#_x0000_t202" style="position:absolute;margin-left:84.3pt;margin-top:165.75pt;width:318.05pt;height:.05pt;z-index:251682816;visibility:visible;mso-wrap-style:square;mso-wrap-distance-left:9pt;mso-wrap-distance-top:0;mso-wrap-distance-right:9pt;mso-wrap-distance-bottom:0;mso-position-horizontal:absolute;mso-position-horizontal-relative:text;mso-position-vertical:absolute;mso-position-vertical-relative:text;v-text-anchor:top" o:gfxdata="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" stroked="f">
                 <v:textbox style="mso-fit-shape-to-text:t" inset="0,0,0,0">
                   <w:txbxContent>
                     <w:p>
@@ -10610,7 +10354,7 @@
           <w:noProof/>
         </w:rPr>
         <w:drawing>
-          <wp:anchor distT="0" distB="0" distL="114300" distR="114300" simplePos="0" relativeHeight="251675648" behindDoc="0" locked="0" layoutInCell="1" allowOverlap="1" wp14:anchorId="0A0E3A14" wp14:editId="1CE49898">
+          <wp:anchor distT="0" distB="0" distL="114300" distR="114300" simplePos="0" relativeHeight="251675648" behindDoc="0" locked="0" layoutInCell="1" allowOverlap="1" wp14:anchorId="0A0E3A14" wp14:editId="6BC32A05">
             <wp:simplePos x="0" y="0"/>
             <wp:positionH relativeFrom="column">
               <wp:posOffset>1070771</wp:posOffset>
@@ -10828,15 +10572,7 @@
                                 <w:sz w:val="21"/>
                                 <w:szCs w:val="21"/>
                               </w:rPr>
-                              <w:t xml:space="preserve">  3.3V</w:t>
-                            </w:r>
-                            <w:r>
-                              <w:rPr>
-                                <w:rFonts w:ascii="宋体" w:eastAsia="宋体" w:hAnsi="宋体" w:hint="eastAsia"/>
-                                <w:sz w:val="21"/>
-                                <w:szCs w:val="21"/>
-                              </w:rPr>
-                              <w:t>电源</w:t>
+                              <w:t xml:space="preserve">  3.3V电源</w:t>
                             </w:r>
                           </w:p>
                         </w:txbxContent>
@@ -10855,7 +10591,7 @@
           </mc:Choice>
           <mc:Fallback>
             <w:pict>
-              <v:shape w14:anchorId="3C0BDDB6" id="_x0000_s1030" type="#_x0000_t202" style="position:absolute;margin-left:101.65pt;margin-top:290.2pt;width:275.4pt;height:.05pt;z-index:251684864;visibility:visible;mso-wrap-style:square;mso-wrap-distance-left:9pt;mso-wrap-distance-top:0;mso-wrap-distance-right:9pt;mso-wrap-distance-bottom:0;mso-position-horizontal:absolute;mso-position-horizontal-relative:margin;mso-position-vertical:absolute;mso-position-vertical-relative:text;v-text-anchor:top" o:gfxdata="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" stroked="f">
+              <v:shape w14:anchorId="3C0BDDB6" id="_x0000_s1029" type="#_x0000_t202" style="position:absolute;margin-left:101.65pt;margin-top:290.2pt;width:275.4pt;height:.05pt;z-index:251684864;visibility:visible;mso-wrap-style:square;mso-wrap-distance-left:9pt;mso-wrap-distance-top:0;mso-wrap-distance-right:9pt;mso-wrap-distance-bottom:0;mso-position-horizontal:absolute;mso-position-horizontal-relative:margin;mso-position-vertical:absolute;mso-position-vertical-relative:text;v-text-anchor:top" o:gfxdata="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" stroked="f">
                 <v:textbox style="mso-fit-shape-to-text:t" inset="0,0,0,0">
                   <w:txbxContent>
                     <w:p>
@@ -10973,15 +10709,7 @@
                           <w:sz w:val="21"/>
                           <w:szCs w:val="21"/>
                         </w:rPr>
-                        <w:t xml:space="preserve">  3.3V</w:t>
-                      </w:r>
-                      <w:r>
-                        <w:rPr>
-                          <w:rFonts w:ascii="宋体" w:eastAsia="宋体" w:hAnsi="宋体" w:hint="eastAsia"/>
-                          <w:sz w:val="21"/>
-                          <w:szCs w:val="21"/>
-                        </w:rPr>
-                        <w:t>电源</w:t>
+                        <w:t xml:space="preserve">  3.3V电源</w:t>
                       </w:r>
                     </w:p>
                   </w:txbxContent>
@@ -10997,7 +10725,7 @@
           <w:noProof/>
         </w:rPr>
         <w:drawing>
-          <wp:anchor distT="0" distB="0" distL="114300" distR="114300" simplePos="0" relativeHeight="251676672" behindDoc="0" locked="0" layoutInCell="1" allowOverlap="1" wp14:anchorId="1EB326D4" wp14:editId="40DA9721">
+          <wp:anchor distT="0" distB="0" distL="114300" distR="114300" simplePos="0" relativeHeight="251676672" behindDoc="0" locked="0" layoutInCell="1" allowOverlap="1" wp14:anchorId="1EB326D4" wp14:editId="3EE17E9D">
             <wp:simplePos x="0" y="0"/>
             <wp:positionH relativeFrom="margin">
               <wp:posOffset>1275080</wp:posOffset>
@@ -11295,7 +11023,7 @@
           </mc:Choice>
           <mc:Fallback>
             <w:pict>
-              <v:shape w14:anchorId="72C48906" id="_x0000_s1031" type="#_x0000_t202" style="position:absolute;left:0;text-align:left;margin-left:51.25pt;margin-top:186.55pt;width:350.3pt;height:.05pt;z-index:251686912;visibility:visible;mso-wrap-style:square;mso-wrap-distance-left:9pt;mso-wrap-distance-top:0;mso-wrap-distance-right:9pt;mso-wrap-distance-bottom:0;mso-position-horizontal:absolute;mso-position-horizontal-relative:text;mso-position-vertical:absolute;mso-position-vertical-relative:text;v-text-anchor:top" o:gfxdata="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" stroked="f">
+              <v:shape w14:anchorId="72C48906" id="_x0000_s1030" type="#_x0000_t202" style="position:absolute;left:0;text-align:left;margin-left:51.25pt;margin-top:186.55pt;width:350.3pt;height:.05pt;z-index:251686912;visibility:visible;mso-wrap-style:square;mso-wrap-distance-left:9pt;mso-wrap-distance-top:0;mso-wrap-distance-right:9pt;mso-wrap-distance-bottom:0;mso-position-horizontal:absolute;mso-position-horizontal-relative:text;mso-position-vertical:absolute;mso-position-vertical-relative:text;v-text-anchor:top" o:gfxdata="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" stroked="f">
                 <v:textbox style="mso-fit-shape-to-text:t" inset="0,0,0,0">
                   <w:txbxContent>
                     <w:p>
@@ -11740,7 +11468,7 @@
           </mc:Choice>
           <mc:Fallback>
             <w:pict>
-              <v:shape w14:anchorId="27423D03" id="_x0000_s1032" type="#_x0000_t202" style="position:absolute;left:0;text-align:left;margin-left:59.1pt;margin-top:196.65pt;width:331.15pt;height:.05pt;z-index:251688960;visibility:visible;mso-wrap-style:square;mso-wrap-distance-left:9pt;mso-wrap-distance-top:0;mso-wrap-distance-right:9pt;mso-wrap-distance-bottom:0;mso-position-horizontal:absolute;mso-position-horizontal-relative:text;mso-position-vertical:absolute;mso-position-vertical-relative:text;v-text-anchor:top" o:gfxdata="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" stroked="f">
+              <v:shape w14:anchorId="27423D03" id="_x0000_s1031" type="#_x0000_t202" style="position:absolute;left:0;text-align:left;margin-left:59.1pt;margin-top:196.65pt;width:331.15pt;height:.05pt;z-index:251688960;visibility:visible;mso-wrap-style:square;mso-wrap-distance-left:9pt;mso-wrap-distance-top:0;mso-wrap-distance-right:9pt;mso-wrap-distance-bottom:0;mso-position-horizontal:absolute;mso-position-horizontal-relative:text;mso-position-vertical:absolute;mso-position-vertical-relative:text;v-text-anchor:top" o:gfxdata="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" stroked="f">
                 <v:textbox style="mso-fit-shape-to-text:t" inset="0,0,0,0">
                   <w:txbxContent>
                     <w:p>
@@ -11875,7 +11603,7 @@
           <w:noProof/>
         </w:rPr>
         <w:drawing>
-          <wp:anchor distT="0" distB="0" distL="114300" distR="114300" simplePos="0" relativeHeight="251678720" behindDoc="0" locked="0" layoutInCell="1" allowOverlap="1" wp14:anchorId="1FB5C53B" wp14:editId="0613CE36">
+          <wp:anchor distT="0" distB="0" distL="114300" distR="114300" simplePos="0" relativeHeight="251678720" behindDoc="0" locked="0" layoutInCell="1" allowOverlap="1" wp14:anchorId="1FB5C53B" wp14:editId="1E83BC74">
             <wp:simplePos x="0" y="0"/>
             <wp:positionH relativeFrom="margin">
               <wp:posOffset>750627</wp:posOffset>
@@ -11965,21 +11693,7 @@
         <w:rPr>
           <w:sz w:val="24"/>
         </w:rPr>
-        <w:t>晶</w:t>
-      </w:r>
-      <w:proofErr w:type="gramStart"/>
-      <w:r>
-        <w:rPr>
-          <w:sz w:val="24"/>
-        </w:rPr>
-        <w:t>振配合</w:t>
-      </w:r>
-      <w:proofErr w:type="gramEnd"/>
-      <w:r>
-        <w:rPr>
-          <w:sz w:val="24"/>
-        </w:rPr>
-        <w:t>内部锁相环</w:t>
+        <w:t>晶振配合内部锁相环</w:t>
       </w:r>
       <w:r>
         <w:rPr>
@@ -12292,7 +12006,7 @@
           </mc:Choice>
           <mc:Fallback>
             <w:pict>
-              <v:shape w14:anchorId="092F67BD" id="_x0000_s1033" type="#_x0000_t202" style="position:absolute;left:0;text-align:left;margin-left:94.65pt;margin-top:284pt;width:256.3pt;height:.05pt;z-index:251691008;visibility:visible;mso-wrap-style:square;mso-wrap-distance-left:9pt;mso-wrap-distance-top:0;mso-wrap-distance-right:9pt;mso-wrap-distance-bottom:0;mso-position-horizontal:absolute;mso-position-horizontal-relative:text;mso-position-vertical:absolute;mso-position-vertical-relative:text;v-text-anchor:top" o:gfxdata="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" stroked="f">
+              <v:shape w14:anchorId="092F67BD" id="_x0000_s1032" type="#_x0000_t202" style="position:absolute;left:0;text-align:left;margin-left:94.65pt;margin-top:284pt;width:256.3pt;height:.05pt;z-index:251691008;visibility:visible;mso-wrap-style:square;mso-wrap-distance-left:9pt;mso-wrap-distance-top:0;mso-wrap-distance-right:9pt;mso-wrap-distance-bottom:0;mso-position-horizontal:absolute;mso-position-horizontal-relative:text;mso-position-vertical:absolute;mso-position-vertical-relative:text;v-text-anchor:top" o:gfxdata="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" stroked="f">
                 <v:textbox style="mso-fit-shape-to-text:t" inset="0,0,0,0">
                   <w:txbxContent>
                     <w:p>
@@ -12849,21 +12563,7 @@
         <w:rPr>
           <w:sz w:val="24"/>
         </w:rPr>
-        <w:t>的</w:t>
-      </w:r>
-      <w:proofErr w:type="gramStart"/>
-      <w:r>
-        <w:rPr>
-          <w:sz w:val="24"/>
-        </w:rPr>
-        <w:t>最大漏源电压</w:t>
-      </w:r>
-      <w:proofErr w:type="gramEnd"/>
-      <w:r>
-        <w:rPr>
-          <w:sz w:val="24"/>
-        </w:rPr>
-        <w:t>（</w:t>
+        <w:t>的最大漏源电压（</w:t>
       </w:r>
       <w:proofErr w:type="spellStart"/>
       <w:r>
@@ -13057,21 +12757,7 @@
         <w:rPr>
           <w:sz w:val="24"/>
         </w:rPr>
-        <w:t>管栅极驱动中常见的电路结构。该电路以</w:t>
-      </w:r>
-      <w:proofErr w:type="gramStart"/>
-      <w:r>
-        <w:rPr>
-          <w:sz w:val="24"/>
-        </w:rPr>
-        <w:t>以</w:t>
-      </w:r>
-      <w:proofErr w:type="gramEnd"/>
-      <w:r>
-        <w:rPr>
-          <w:sz w:val="24"/>
-        </w:rPr>
-        <w:t>自</w:t>
+        <w:t>管栅极驱动中常见的电路结构。该电路以以自</w:t>
       </w:r>
       <w:r>
         <w:rPr>
@@ -13083,21 +12769,7 @@
         <w:rPr>
           <w:sz w:val="24"/>
         </w:rPr>
-        <w:t>举电容为核心，通过电荷转移的方式，</w:t>
-      </w:r>
-      <w:proofErr w:type="gramStart"/>
-      <w:r>
-        <w:rPr>
-          <w:sz w:val="24"/>
-        </w:rPr>
-        <w:t>将充至一定</w:t>
-      </w:r>
-      <w:proofErr w:type="gramEnd"/>
-      <w:r>
-        <w:rPr>
-          <w:sz w:val="24"/>
-        </w:rPr>
-        <w:t>电压的自举电容下极板接至高边</w:t>
+        <w:t>举电容为核心，通过电荷转移的方式，将充至一定电压的自举电容下极板接至高边</w:t>
       </w:r>
       <w:r>
         <w:rPr>
@@ -13565,7 +13237,7 @@
           </mc:Choice>
           <mc:Fallback>
             <w:pict>
-              <v:shape w14:anchorId="255E329F" id="_x0000_s1034" type="#_x0000_t202" style="position:absolute;left:0;text-align:left;margin-left:59.6pt;margin-top:323.65pt;width:353.8pt;height:.05pt;z-index:251693056;visibility:visible;mso-wrap-style:square;mso-wrap-distance-left:9pt;mso-wrap-distance-top:0;mso-wrap-distance-right:9pt;mso-wrap-distance-bottom:0;mso-position-horizontal:absolute;mso-position-horizontal-relative:text;mso-position-vertical:absolute;mso-position-vertical-relative:text;v-text-anchor:top" o:gfxdata="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" stroked="f">
+              <v:shape w14:anchorId="255E329F" id="_x0000_s1033" type="#_x0000_t202" style="position:absolute;left:0;text-align:left;margin-left:59.6pt;margin-top:323.65pt;width:353.8pt;height:.05pt;z-index:251693056;visibility:visible;mso-wrap-style:square;mso-wrap-distance-left:9pt;mso-wrap-distance-top:0;mso-wrap-distance-right:9pt;mso-wrap-distance-bottom:0;mso-position-horizontal:absolute;mso-position-horizontal-relative:text;mso-position-vertical:absolute;mso-position-vertical-relative:text;v-text-anchor:top" o:gfxdata="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" stroked="f">
                 <v:textbox style="mso-fit-shape-to-text:t" inset="0,0,0,0">
                   <w:txbxContent>
                     <w:p>
@@ -13825,21 +13497,7 @@
         <w:rPr>
           <w:sz w:val="24"/>
         </w:rPr>
-        <w:t>接口，包括选择适当的上拉电阻值以保证信号完整性。其次，考虑到电磁干扰可能对信号传输造成的影响，应在设计中加入滤波电容，特别是在电源引脚附近添加去</w:t>
-      </w:r>
-      <w:proofErr w:type="gramStart"/>
-      <w:r>
-        <w:rPr>
-          <w:sz w:val="24"/>
-        </w:rPr>
-        <w:t>耦</w:t>
-      </w:r>
-      <w:proofErr w:type="gramEnd"/>
-      <w:r>
-        <w:rPr>
-          <w:sz w:val="24"/>
-        </w:rPr>
-        <w:t>电容以稳定电压。最后，还需注意布线时尽量缩短信号线长度，减少外界噪声干扰，确保数据传输的准确性。</w:t>
+        <w:t>接口，包括选择适当的上拉电阻值以保证信号完整性。其次，考虑到电磁干扰可能对信号传输造成的影响，应在设计中加入滤波电容，特别是在电源引脚附近添加去耦电容以稳定电压。最后，还需注意布线时尽量缩短信号线长度，减少外界噪声干扰，确保数据传输的准确性。</w:t>
       </w:r>
     </w:p>
     <w:p>
@@ -14206,21 +13864,7 @@
         <w:rPr>
           <w:sz w:val="24"/>
         </w:rPr>
-        <w:t>在高性能三相有感无刷电机驱动器的设计中，除了核心控制单元和功率驱动电路之外，辅助电路同样扮演着至关重要的角色。这些辅助电路涵盖了电源管理、过流过压保护以及温度监控等功能模块。它们相互配合，不仅保障了系统的稳定运行，</w:t>
-      </w:r>
-      <w:proofErr w:type="gramStart"/>
-      <w:r>
-        <w:rPr>
-          <w:sz w:val="24"/>
-        </w:rPr>
-        <w:t>还显著</w:t>
-      </w:r>
-      <w:proofErr w:type="gramEnd"/>
-      <w:r>
-        <w:rPr>
-          <w:sz w:val="24"/>
-        </w:rPr>
-        <w:t>增强了系统的安全性。通过精密的电源管理来维持电压和电流的稳定性，利用过流过压保护机制防止电气故障对系统造成损害，并借助温度监控实时跟踪系统热状态以避免过热风险</w:t>
+        <w:t>在高性能三相有感无刷电机驱动器的设计中，除了核心控制单元和功率驱动电路之外，辅助电路同样扮演着至关重要的角色。这些辅助电路涵盖了电源管理、过流过压保护以及温度监控等功能模块。它们相互配合，不仅保障了系统的稳定运行，还显著增强了系统的安全性。通过精密的电源管理来维持电压和电流的稳定性，利用过流过压保护机制防止电气故障对系统造成损害，并借助温度监控实时跟踪系统热状态以避免过热风险</w:t>
       </w:r>
       <w:r>
         <w:rPr>
@@ -14917,89 +14561,18 @@
       </w:pPr>
       <w:r>
         <w:rPr>
-          <w:rFonts w:hint="eastAsia"/>
-          <w:noProof/>
-        </w:rPr>
-        <w:drawing>
-          <wp:anchor distT="0" distB="0" distL="114300" distR="114300" simplePos="0" relativeHeight="251697152" behindDoc="0" locked="0" layoutInCell="1" allowOverlap="1" wp14:anchorId="3F6923BC" wp14:editId="634C6D8E">
-            <wp:simplePos x="0" y="0"/>
-            <wp:positionH relativeFrom="margin">
-              <wp:posOffset>1473835</wp:posOffset>
-            </wp:positionH>
-            <wp:positionV relativeFrom="paragraph">
-              <wp:posOffset>1143635</wp:posOffset>
-            </wp:positionV>
-            <wp:extent cx="2674620" cy="1009650"/>
-            <wp:effectExtent l="0" t="0" r="0" b="0"/>
-            <wp:wrapTopAndBottom/>
-            <wp:docPr id="486305510" name="图片 13" descr="PEControllerを使用した昇圧コンバータ付き三相グリッド・タイ・インバータ｜アプリケーション例｜タラズ・テクノロジーズ"/>
-            <wp:cNvGraphicFramePr>
-              <a:graphicFrameLocks xmlns:a="http://schemas.openxmlformats.org/drawingml/2006/main" noChangeAspect="1"/>
-            </wp:cNvGraphicFramePr>
-            <a:graphic xmlns:a="http://schemas.openxmlformats.org/drawingml/2006/main">
-              <a:graphicData uri="http://schemas.openxmlformats.org/drawingml/2006/picture">
-                <pic:pic xmlns:pic="http://schemas.openxmlformats.org/drawingml/2006/picture">
-                  <pic:nvPicPr>
-                    <pic:cNvPr id="0" name="Picture 1" descr="PEControllerを使用した昇圧コンバータ付き三相グリッド・タイ・インバータ｜アプリケーション例｜タラズ・テクノロジーズ"/>
-                    <pic:cNvPicPr>
-                      <a:picLocks noChangeAspect="1" noChangeArrowheads="1"/>
-                    </pic:cNvPicPr>
-                  </pic:nvPicPr>
-                  <pic:blipFill rotWithShape="1">
-                    <a:blip r:embed="rId20" cstate="print">
-                      <a:extLst>
-                        <a:ext uri="{28A0092B-C50C-407E-A947-70E740481C1C}">
-                          <a14:useLocalDpi xmlns:a14="http://schemas.microsoft.com/office/drawing/2010/main" val="0"/>
-                        </a:ext>
-                      </a:extLst>
-                    </a:blip>
-                    <a:srcRect t="10972" r="2239" b="38267"/>
-                    <a:stretch/>
-                  </pic:blipFill>
-                  <pic:spPr bwMode="auto">
-                    <a:xfrm>
-                      <a:off x="0" y="0"/>
-                      <a:ext cx="2674620" cy="1009650"/>
-                    </a:xfrm>
-                    <a:prstGeom prst="rect">
-                      <a:avLst/>
-                    </a:prstGeom>
-                    <a:noFill/>
-                    <a:ln>
-                      <a:noFill/>
-                    </a:ln>
-                    <a:extLst>
-                      <a:ext uri="{53640926-AAD7-44D8-BBD7-CCE9431645EC}">
-                        <a14:shadowObscured xmlns:a14="http://schemas.microsoft.com/office/drawing/2010/main"/>
-                      </a:ext>
-                    </a:extLst>
-                  </pic:spPr>
-                </pic:pic>
-              </a:graphicData>
-            </a:graphic>
-            <wp14:sizeRelH relativeFrom="page">
-              <wp14:pctWidth>0</wp14:pctWidth>
-            </wp14:sizeRelH>
-            <wp14:sizeRelV relativeFrom="page">
-              <wp14:pctHeight>0</wp14:pctHeight>
-            </wp14:sizeRelV>
-          </wp:anchor>
-        </w:drawing>
-      </w:r>
-      <w:r>
-        <w:rPr>
           <w:noProof/>
         </w:rPr>
         <mc:AlternateContent>
           <mc:Choice Requires="wps">
             <w:drawing>
-              <wp:anchor distT="0" distB="0" distL="114300" distR="114300" simplePos="0" relativeHeight="251699200" behindDoc="0" locked="0" layoutInCell="1" allowOverlap="1" wp14:anchorId="79F804A7" wp14:editId="1667EF7A">
+              <wp:anchor distT="0" distB="0" distL="114300" distR="114300" simplePos="0" relativeHeight="251699200" behindDoc="0" locked="0" layoutInCell="1" allowOverlap="1" wp14:anchorId="79F804A7" wp14:editId="44FA9733">
                 <wp:simplePos x="0" y="0"/>
                 <wp:positionH relativeFrom="column">
-                  <wp:posOffset>1473200</wp:posOffset>
+                  <wp:posOffset>1411785</wp:posOffset>
                 </wp:positionH>
                 <wp:positionV relativeFrom="paragraph">
-                  <wp:posOffset>2346960</wp:posOffset>
+                  <wp:posOffset>1760106</wp:posOffset>
                 </wp:positionV>
                 <wp:extent cx="2736215" cy="635"/>
                 <wp:effectExtent l="0" t="0" r="0" b="0"/>
@@ -15162,7 +14735,7 @@
           </mc:Choice>
           <mc:Fallback>
             <w:pict>
-              <v:shape w14:anchorId="79F804A7" id="_x0000_s1035" type="#_x0000_t202" style="position:absolute;left:0;text-align:left;margin-left:116pt;margin-top:184.8pt;width:215.45pt;height:.05pt;z-index:251699200;visibility:visible;mso-wrap-style:square;mso-wrap-distance-left:9pt;mso-wrap-distance-top:0;mso-wrap-distance-right:9pt;mso-wrap-distance-bottom:0;mso-position-horizontal:absolute;mso-position-horizontal-relative:text;mso-position-vertical:absolute;mso-position-vertical-relative:text;v-text-anchor:top" o:gfxdata="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" stroked="f">
+              <v:shape w14:anchorId="79F804A7" id="_x0000_s1034" type="#_x0000_t202" style="position:absolute;left:0;text-align:left;margin-left:111.15pt;margin-top:138.6pt;width:215.45pt;height:.05pt;z-index:251699200;visibility:visible;mso-wrap-style:square;mso-wrap-distance-left:9pt;mso-wrap-distance-top:0;mso-wrap-distance-right:9pt;mso-wrap-distance-bottom:0;mso-position-horizontal:absolute;mso-position-horizontal-relative:text;mso-position-vertical:absolute;mso-position-vertical-relative:text;v-text-anchor:top" o:gfxdata="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" stroked="f">
                 <v:textbox style="mso-fit-shape-to-text:t" inset="0,0,0,0">
                   <w:txbxContent>
                     <w:p>
@@ -15294,200 +14867,22 @@
       </w:r>
       <w:r>
         <w:rPr>
-          <w:sz w:val="24"/>
-        </w:rPr>
-        <w:t>PWM</w:t>
-      </w:r>
-      <w:r>
-        <w:rPr>
-          <w:sz w:val="24"/>
-        </w:rPr>
-        <w:t>信号输出测试是空载测试的核心部分之一，旨在验证</w:t>
-      </w:r>
-      <w:r>
-        <w:rPr>
-          <w:sz w:val="24"/>
-        </w:rPr>
-        <w:t>PWM</w:t>
-      </w:r>
-      <w:r>
-        <w:rPr>
-          <w:sz w:val="24"/>
-        </w:rPr>
-        <w:t>信号生成模块的功能。利用示波器观察三相</w:t>
-      </w:r>
-      <w:r>
-        <w:rPr>
-          <w:sz w:val="24"/>
-        </w:rPr>
-        <w:t>PWM</w:t>
-      </w:r>
-      <w:r>
-        <w:rPr>
-          <w:sz w:val="24"/>
-        </w:rPr>
-        <w:t>输出波形</w:t>
-      </w:r>
-      <w:r>
-        <w:rPr>
-          <w:rFonts w:hint="eastAsia"/>
-          <w:sz w:val="24"/>
-        </w:rPr>
-        <w:t>，</w:t>
-      </w:r>
-      <w:r>
-        <w:rPr>
-          <w:sz w:val="24"/>
-        </w:rPr>
-        <w:t>确保</w:t>
-      </w:r>
-      <w:r>
-        <w:rPr>
-          <w:sz w:val="24"/>
-        </w:rPr>
-        <w:t>PWM</w:t>
-      </w:r>
-      <w:r>
-        <w:rPr>
-          <w:sz w:val="24"/>
-        </w:rPr>
-        <w:t>频率适合所使用的电机类型。调整占空比，观察其变化是否符合预期。检查是否存在适当的死区时间，防止</w:t>
-      </w:r>
-      <w:proofErr w:type="gramStart"/>
-      <w:r>
-        <w:rPr>
-          <w:sz w:val="24"/>
-        </w:rPr>
-        <w:t>上下桥臂同时</w:t>
-      </w:r>
-      <w:proofErr w:type="gramEnd"/>
-      <w:r>
-        <w:rPr>
-          <w:sz w:val="24"/>
-        </w:rPr>
-        <w:t>导通造成短路。三相</w:t>
-      </w:r>
-      <w:r>
-        <w:rPr>
-          <w:sz w:val="24"/>
-        </w:rPr>
-        <w:t>PWM</w:t>
-      </w:r>
-      <w:r>
-        <w:rPr>
-          <w:sz w:val="24"/>
-        </w:rPr>
-        <w:t>应保持对称，避免某一相的异常导致电机不平衡运转。</w:t>
-      </w:r>
-    </w:p>
-    <w:p>
-      <w:pPr>
-        <w:pStyle w:val="afc"/>
-        <w:spacing w:line="400" w:lineRule="exact"/>
-        <w:ind w:firstLine="480"/>
-        <w:rPr>
-          <w:sz w:val="24"/>
-        </w:rPr>
-      </w:pPr>
-    </w:p>
-    <w:p>
-      <w:pPr>
-        <w:pStyle w:val="3"/>
-        <w:numPr>
-          <w:ilvl w:val="0"/>
-          <w:numId w:val="34"/>
-        </w:numPr>
-        <w:rPr>
-          <w:rFonts w:ascii="黑体" w:eastAsia="黑体" w:hAnsi="黑体" w:hint="eastAsia"/>
-          <w:sz w:val="28"/>
-          <w:szCs w:val="28"/>
-        </w:rPr>
-      </w:pPr>
-      <w:r>
-        <w:rPr>
-          <w:rFonts w:ascii="黑体" w:eastAsia="黑体" w:hAnsi="黑体" w:hint="eastAsia"/>
-          <w:sz w:val="28"/>
-          <w:szCs w:val="28"/>
-        </w:rPr>
-        <w:lastRenderedPageBreak/>
-        <w:t xml:space="preserve"> </w:t>
-      </w:r>
-      <w:bookmarkStart w:id="53" w:name="_Toc197700287"/>
-      <w:r>
-        <w:rPr>
-          <w:rFonts w:ascii="黑体" w:eastAsia="黑体" w:hAnsi="黑体"/>
-          <w:sz w:val="28"/>
-          <w:szCs w:val="28"/>
-        </w:rPr>
-        <w:t>闭环控制测试</w:t>
-      </w:r>
-      <w:bookmarkEnd w:id="53"/>
-    </w:p>
-    <w:p>
-      <w:pPr>
-        <w:pStyle w:val="afc"/>
-        <w:spacing w:line="400" w:lineRule="exact"/>
-        <w:ind w:firstLine="480"/>
-        <w:rPr>
-          <w:sz w:val="24"/>
-        </w:rPr>
-      </w:pPr>
-      <w:r>
-        <w:rPr>
-          <w:rFonts w:hint="eastAsia"/>
-          <w:sz w:val="24"/>
-        </w:rPr>
-        <w:t>闭环控制测试采用位置闭环的模式进行测试，</w:t>
-      </w:r>
-      <w:r>
-        <w:rPr>
-          <w:sz w:val="24"/>
-        </w:rPr>
-        <w:t>位置闭环控制测试是为了验证驱动器能否根据给定的位置指令精确地控制电机转子到达指定位置。这种类型的测试对于需要精确定位的应用（如机器人关节、精密机床等）至关重要。</w:t>
-      </w:r>
-    </w:p>
-    <w:p>
-      <w:pPr>
-        <w:pStyle w:val="afc"/>
-        <w:spacing w:line="400" w:lineRule="exact"/>
-        <w:ind w:firstLine="480"/>
-        <w:rPr>
-          <w:sz w:val="24"/>
-        </w:rPr>
-      </w:pPr>
-      <w:r>
-        <w:rPr>
-          <w:sz w:val="24"/>
-        </w:rPr>
-        <w:t>在测试过程中，通过串口调试软件向上位机发送目标角度指令，驱动器接收指令后解析并执行相应的控制动作，驱动电机快速响应并定位至设定位置。实验重点考察系统的定位精度、响应速度以及运行稳定性。</w:t>
-      </w:r>
-    </w:p>
-    <w:p>
-      <w:pPr>
-        <w:pStyle w:val="afc"/>
-        <w:spacing w:line="400" w:lineRule="exact"/>
-        <w:rPr>
-          <w:sz w:val="24"/>
-        </w:rPr>
-      </w:pPr>
-      <w:r>
-        <w:rPr>
           <w:rFonts w:hint="eastAsia"/>
           <w:noProof/>
         </w:rPr>
         <w:drawing>
-          <wp:anchor distT="0" distB="0" distL="114300" distR="114300" simplePos="0" relativeHeight="251700224" behindDoc="0" locked="0" layoutInCell="1" allowOverlap="1" wp14:anchorId="57D83BB1" wp14:editId="3E366F56">
+          <wp:anchor distT="0" distB="0" distL="114300" distR="114300" simplePos="0" relativeHeight="251697152" behindDoc="0" locked="0" layoutInCell="1" allowOverlap="1" wp14:anchorId="3F6923BC" wp14:editId="52D81253">
             <wp:simplePos x="0" y="0"/>
-            <wp:positionH relativeFrom="column">
-              <wp:posOffset>723265</wp:posOffset>
+            <wp:positionH relativeFrom="margin">
+              <wp:posOffset>1398744</wp:posOffset>
             </wp:positionH>
             <wp:positionV relativeFrom="paragraph">
-              <wp:posOffset>992505</wp:posOffset>
+              <wp:posOffset>1218385</wp:posOffset>
             </wp:positionV>
-            <wp:extent cx="3841750" cy="1323340"/>
-            <wp:effectExtent l="0" t="0" r="6350" b="0"/>
+            <wp:extent cx="2674620" cy="483870"/>
+            <wp:effectExtent l="0" t="0" r="0" b="0"/>
             <wp:wrapTopAndBottom/>
-            <wp:docPr id="916715357" name="图片 14" descr="电机控制（三）--- vofa+波形打印-CSDN博客"/>
+            <wp:docPr id="486305510" name="图片 13" descr="PEControllerを使用した昇圧コンバータ付き三相グリッド・タイ・インバータ｜アプリケーション例｜タラズ・テクノロジーズ"/>
             <wp:cNvGraphicFramePr>
               <a:graphicFrameLocks xmlns:a="http://schemas.openxmlformats.org/drawingml/2006/main" noChangeAspect="1"/>
             </wp:cNvGraphicFramePr>
@@ -15495,26 +14890,26 @@
               <a:graphicData uri="http://schemas.openxmlformats.org/drawingml/2006/picture">
                 <pic:pic xmlns:pic="http://schemas.openxmlformats.org/drawingml/2006/picture">
                   <pic:nvPicPr>
-                    <pic:cNvPr id="0" name="Picture 3" descr="电机控制（三）--- vofa+波形打印-CSDN博客"/>
+                    <pic:cNvPr id="0" name="Picture 1" descr="PEControllerを使用した昇圧コンバータ付き三相グリッド・タイ・インバータ｜アプリケーション例｜タラズ・テクノロジーズ"/>
                     <pic:cNvPicPr>
                       <a:picLocks noChangeAspect="1" noChangeArrowheads="1"/>
                     </pic:cNvPicPr>
                   </pic:nvPicPr>
                   <pic:blipFill rotWithShape="1">
-                    <a:blip r:embed="rId21" cstate="print">
+                    <a:blip r:embed="rId20" cstate="print">
                       <a:extLst>
                         <a:ext uri="{28A0092B-C50C-407E-A947-70E740481C1C}">
                           <a14:useLocalDpi xmlns:a14="http://schemas.microsoft.com/office/drawing/2010/main" val="0"/>
                         </a:ext>
                       </a:extLst>
                     </a:blip>
-                    <a:srcRect l="14811" t="8616" r="18475" b="48525"/>
+                    <a:srcRect t="10972" r="2239" b="64669"/>
                     <a:stretch/>
                   </pic:blipFill>
                   <pic:spPr bwMode="auto">
                     <a:xfrm>
                       <a:off x="0" y="0"/>
-                      <a:ext cx="3841750" cy="1323340"/>
+                      <a:ext cx="2674620" cy="483870"/>
                     </a:xfrm>
                     <a:prstGeom prst="rect">
                       <a:avLst/>
@@ -15543,18 +14938,188 @@
       </w:r>
       <w:r>
         <w:rPr>
+          <w:sz w:val="24"/>
+        </w:rPr>
+        <w:t>PWM</w:t>
+      </w:r>
+      <w:r>
+        <w:rPr>
+          <w:sz w:val="24"/>
+        </w:rPr>
+        <w:t>信号输出测试是空载测试的核心部分之一，旨在验证</w:t>
+      </w:r>
+      <w:r>
+        <w:rPr>
+          <w:sz w:val="24"/>
+        </w:rPr>
+        <w:t>PWM</w:t>
+      </w:r>
+      <w:r>
+        <w:rPr>
+          <w:sz w:val="24"/>
+        </w:rPr>
+        <w:t>信号生成模块的功能。利用示波器观察三相</w:t>
+      </w:r>
+      <w:r>
+        <w:rPr>
+          <w:sz w:val="24"/>
+        </w:rPr>
+        <w:t>PWM</w:t>
+      </w:r>
+      <w:r>
+        <w:rPr>
+          <w:sz w:val="24"/>
+        </w:rPr>
+        <w:t>输出波形</w:t>
+      </w:r>
+      <w:r>
+        <w:rPr>
+          <w:rFonts w:hint="eastAsia"/>
+          <w:sz w:val="24"/>
+        </w:rPr>
+        <w:t>，</w:t>
+      </w:r>
+      <w:r>
+        <w:rPr>
+          <w:sz w:val="24"/>
+        </w:rPr>
+        <w:t>确保</w:t>
+      </w:r>
+      <w:r>
+        <w:rPr>
+          <w:sz w:val="24"/>
+        </w:rPr>
+        <w:t>PWM</w:t>
+      </w:r>
+      <w:r>
+        <w:rPr>
+          <w:sz w:val="24"/>
+        </w:rPr>
+        <w:t>频率适合所使用的电机类型。调整占空比，观察其变化是否符合预期。检查是否存在适当的死区时间，防止上下桥臂同时导通造成短路。三相</w:t>
+      </w:r>
+      <w:r>
+        <w:rPr>
+          <w:sz w:val="24"/>
+        </w:rPr>
+        <w:t>PWM</w:t>
+      </w:r>
+      <w:r>
+        <w:rPr>
+          <w:sz w:val="24"/>
+        </w:rPr>
+        <w:t>应保持对称，避免某一相的异常导致电机不平衡运转。</w:t>
+      </w:r>
+    </w:p>
+    <w:p>
+      <w:pPr>
+        <w:pStyle w:val="afc"/>
+        <w:spacing w:line="400" w:lineRule="exact"/>
+        <w:ind w:firstLine="480"/>
+        <w:rPr>
+          <w:sz w:val="24"/>
+        </w:rPr>
+      </w:pPr>
+    </w:p>
+    <w:p>
+      <w:pPr>
+        <w:pStyle w:val="3"/>
+        <w:numPr>
+          <w:ilvl w:val="0"/>
+          <w:numId w:val="34"/>
+        </w:numPr>
+        <w:rPr>
+          <w:rFonts w:ascii="黑体" w:eastAsia="黑体" w:hAnsi="黑体" w:hint="eastAsia"/>
+          <w:sz w:val="28"/>
+          <w:szCs w:val="28"/>
+        </w:rPr>
+      </w:pPr>
+      <w:r>
+        <w:rPr>
+          <w:rFonts w:ascii="黑体" w:eastAsia="黑体" w:hAnsi="黑体" w:hint="eastAsia"/>
+          <w:sz w:val="28"/>
+          <w:szCs w:val="28"/>
+        </w:rPr>
+        <w:t xml:space="preserve"> </w:t>
+      </w:r>
+      <w:bookmarkStart w:id="53" w:name="_Toc197700287"/>
+      <w:r>
+        <w:rPr>
+          <w:rFonts w:ascii="黑体" w:eastAsia="黑体" w:hAnsi="黑体"/>
+          <w:sz w:val="28"/>
+          <w:szCs w:val="28"/>
+        </w:rPr>
+        <w:t>闭环控制测试</w:t>
+      </w:r>
+      <w:bookmarkEnd w:id="53"/>
+    </w:p>
+    <w:p>
+      <w:pPr>
+        <w:pStyle w:val="afc"/>
+        <w:spacing w:line="400" w:lineRule="exact"/>
+        <w:ind w:firstLine="480"/>
+        <w:rPr>
+          <w:sz w:val="24"/>
+        </w:rPr>
+      </w:pPr>
+      <w:r>
+        <w:rPr>
+          <w:rFonts w:hint="eastAsia"/>
+          <w:sz w:val="24"/>
+        </w:rPr>
+        <w:t>闭环控制测试采用位置闭环的模式进行测试，</w:t>
+      </w:r>
+      <w:r>
+        <w:rPr>
+          <w:sz w:val="24"/>
+        </w:rPr>
+        <w:t>位置闭环控制测试是为了验证驱动器</w:t>
+      </w:r>
+      <w:r>
+        <w:rPr>
+          <w:sz w:val="24"/>
+        </w:rPr>
+        <w:lastRenderedPageBreak/>
+        <w:t>能否根据给定的位置指令精确地控制电机转子到达指定位置。这种类型的测试对于需要精确定位的应用（如机器人关节、精密机床等）至关重要。</w:t>
+      </w:r>
+    </w:p>
+    <w:p>
+      <w:pPr>
+        <w:pStyle w:val="afc"/>
+        <w:spacing w:line="400" w:lineRule="exact"/>
+        <w:ind w:firstLine="480"/>
+        <w:rPr>
+          <w:sz w:val="24"/>
+        </w:rPr>
+      </w:pPr>
+      <w:r>
+        <w:rPr>
+          <w:sz w:val="24"/>
+        </w:rPr>
+        <w:t>在测试过程中，通过串口调试软件向上位机发送目标角度指令，驱动器接收指令后解析并执行相应的控制动作，驱动电机快速响应并定位至设定位置。实验重点考察系统的定位精度、响应速度以及运行稳定性。</w:t>
+      </w:r>
+    </w:p>
+    <w:p>
+      <w:pPr>
+        <w:pStyle w:val="afc"/>
+        <w:spacing w:line="400" w:lineRule="exact"/>
+        <w:rPr>
+          <w:sz w:val="24"/>
+        </w:rPr>
+      </w:pPr>
+      <w:r>
+        <w:rPr>
           <w:noProof/>
         </w:rPr>
         <mc:AlternateContent>
           <mc:Choice Requires="wps">
             <w:drawing>
-              <wp:anchor distT="0" distB="0" distL="114300" distR="114300" simplePos="0" relativeHeight="251702272" behindDoc="0" locked="0" layoutInCell="1" allowOverlap="1" wp14:anchorId="6FD696C9" wp14:editId="23DDCAE5">
+              <wp:anchor distT="0" distB="0" distL="114300" distR="114300" simplePos="0" relativeHeight="251702272" behindDoc="0" locked="0" layoutInCell="1" allowOverlap="1" wp14:anchorId="6FD696C9" wp14:editId="2D838AD4">
                 <wp:simplePos x="0" y="0"/>
                 <wp:positionH relativeFrom="column">
                   <wp:posOffset>722630</wp:posOffset>
                 </wp:positionH>
                 <wp:positionV relativeFrom="paragraph">
-                  <wp:posOffset>2565400</wp:posOffset>
+                  <wp:posOffset>2483513</wp:posOffset>
                 </wp:positionV>
                 <wp:extent cx="4250690" cy="635"/>
                 <wp:effectExtent l="0" t="0" r="0" b="0"/>
@@ -15771,7 +15336,7 @@
           </mc:Choice>
           <mc:Fallback>
             <w:pict>
-              <v:shape w14:anchorId="6FD696C9" id="_x0000_s1036" type="#_x0000_t202" style="position:absolute;left:0;text-align:left;margin-left:56.9pt;margin-top:202pt;width:334.7pt;height:.05pt;z-index:251702272;visibility:visible;mso-wrap-style:square;mso-wrap-distance-left:9pt;mso-wrap-distance-top:0;mso-wrap-distance-right:9pt;mso-wrap-distance-bottom:0;mso-position-horizontal:absolute;mso-position-horizontal-relative:text;mso-position-vertical:absolute;mso-position-vertical-relative:text;v-text-anchor:top" o:gfxdata="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" stroked="f">
+              <v:shape w14:anchorId="6FD696C9" id="_x0000_s1035" type="#_x0000_t202" style="position:absolute;left:0;text-align:left;margin-left:56.9pt;margin-top:195.55pt;width:334.7pt;height:.05pt;z-index:251702272;visibility:visible;mso-wrap-style:square;mso-wrap-distance-left:9pt;mso-wrap-distance-top:0;mso-wrap-distance-right:9pt;mso-wrap-distance-bottom:0;mso-position-horizontal:absolute;mso-position-horizontal-relative:text;mso-position-vertical:absolute;mso-position-vertical-relative:text;v-text-anchor:top" o:gfxdata="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" stroked="f">
                 <v:textbox style="mso-fit-shape-to-text:t" inset="0,0,0,0">
                   <w:txbxContent>
                     <w:p>
@@ -15957,6 +15522,77 @@
       </w:r>
       <w:r>
         <w:rPr>
+          <w:rFonts w:hint="eastAsia"/>
+          <w:noProof/>
+        </w:rPr>
+        <w:drawing>
+          <wp:anchor distT="0" distB="0" distL="114300" distR="114300" simplePos="0" relativeHeight="251700224" behindDoc="0" locked="0" layoutInCell="1" allowOverlap="1" wp14:anchorId="57D83BB1" wp14:editId="44FCC234">
+            <wp:simplePos x="0" y="0"/>
+            <wp:positionH relativeFrom="column">
+              <wp:posOffset>723265</wp:posOffset>
+            </wp:positionH>
+            <wp:positionV relativeFrom="paragraph">
+              <wp:posOffset>992505</wp:posOffset>
+            </wp:positionV>
+            <wp:extent cx="3841750" cy="1323340"/>
+            <wp:effectExtent l="0" t="0" r="6350" b="0"/>
+            <wp:wrapTopAndBottom/>
+            <wp:docPr id="916715357" name="图片 14" descr="电机控制（三）--- vofa+波形打印-CSDN博客"/>
+            <wp:cNvGraphicFramePr>
+              <a:graphicFrameLocks xmlns:a="http://schemas.openxmlformats.org/drawingml/2006/main" noChangeAspect="1"/>
+            </wp:cNvGraphicFramePr>
+            <a:graphic xmlns:a="http://schemas.openxmlformats.org/drawingml/2006/main">
+              <a:graphicData uri="http://schemas.openxmlformats.org/drawingml/2006/picture">
+                <pic:pic xmlns:pic="http://schemas.openxmlformats.org/drawingml/2006/picture">
+                  <pic:nvPicPr>
+                    <pic:cNvPr id="0" name="Picture 3" descr="电机控制（三）--- vofa+波形打印-CSDN博客"/>
+                    <pic:cNvPicPr>
+                      <a:picLocks noChangeAspect="1" noChangeArrowheads="1"/>
+                    </pic:cNvPicPr>
+                  </pic:nvPicPr>
+                  <pic:blipFill rotWithShape="1">
+                    <a:blip r:embed="rId21" cstate="print">
+                      <a:extLst>
+                        <a:ext uri="{28A0092B-C50C-407E-A947-70E740481C1C}">
+                          <a14:useLocalDpi xmlns:a14="http://schemas.microsoft.com/office/drawing/2010/main" val="0"/>
+                        </a:ext>
+                      </a:extLst>
+                    </a:blip>
+                    <a:srcRect l="14811" t="8616" r="18475" b="48525"/>
+                    <a:stretch/>
+                  </pic:blipFill>
+                  <pic:spPr bwMode="auto">
+                    <a:xfrm>
+                      <a:off x="0" y="0"/>
+                      <a:ext cx="3841750" cy="1323340"/>
+                    </a:xfrm>
+                    <a:prstGeom prst="rect">
+                      <a:avLst/>
+                    </a:prstGeom>
+                    <a:noFill/>
+                    <a:ln>
+                      <a:noFill/>
+                    </a:ln>
+                    <a:extLst>
+                      <a:ext uri="{53640926-AAD7-44D8-BBD7-CCE9431645EC}">
+                        <a14:shadowObscured xmlns:a14="http://schemas.microsoft.com/office/drawing/2010/main"/>
+                      </a:ext>
+                    </a:extLst>
+                  </pic:spPr>
+                </pic:pic>
+              </a:graphicData>
+            </a:graphic>
+            <wp14:sizeRelH relativeFrom="page">
+              <wp14:pctWidth>0</wp14:pctWidth>
+            </wp14:sizeRelH>
+            <wp14:sizeRelV relativeFrom="page">
+              <wp14:pctHeight>0</wp14:pctHeight>
+            </wp14:sizeRelV>
+          </wp:anchor>
+        </w:drawing>
+      </w:r>
+      <w:r>
+        <w:rPr>
           <w:sz w:val="24"/>
         </w:rPr>
         <w:t>测试结果表明，驱动器能够准确解析上位机发送的角度指令，电机在接收到指令后能够迅速启动并稳定运行至目标位置，展现出良好的动态响应能力和控制精度，满足基本的高精度定位需求。</w:t>
@@ -16002,53 +15638,21 @@
           <w:rFonts w:hint="eastAsia"/>
           <w:sz w:val="24"/>
         </w:rPr>
-        <w:t>本次三相无刷电机驱动器的验证实验，围绕硬件功能、控制逻辑及系统稳定性等方面展开。通过空载与带载测试，验证了驱动</w:t>
-      </w:r>
-      <w:proofErr w:type="gramStart"/>
+        <w:t>本次三相无刷电机驱动器的验证实验，围绕硬件功能、控制逻辑及系统稳定性等方面展开。通过空载与带载测试，验证了驱动板能够正常输出</w:t>
+      </w:r>
       <w:r>
         <w:rPr>
           <w:rFonts w:hint="eastAsia"/>
           <w:sz w:val="24"/>
         </w:rPr>
-        <w:t>板能够</w:t>
-      </w:r>
-      <w:proofErr w:type="gramEnd"/>
+        <w:t>PWM</w:t>
+      </w:r>
       <w:r>
         <w:rPr>
           <w:rFonts w:hint="eastAsia"/>
           <w:sz w:val="24"/>
         </w:rPr>
-        <w:t>正常输出</w:t>
-      </w:r>
-      <w:r>
-        <w:rPr>
-          <w:rFonts w:hint="eastAsia"/>
-          <w:sz w:val="24"/>
-        </w:rPr>
-        <w:t>PWM</w:t>
-      </w:r>
-      <w:r>
-        <w:rPr>
-          <w:rFonts w:hint="eastAsia"/>
-          <w:sz w:val="24"/>
-        </w:rPr>
-        <w:t>信号并实现电机平稳运行；示波器观测结果显示换向逻辑正确，死区设置合理，有效防止</w:t>
-      </w:r>
-      <w:proofErr w:type="gramStart"/>
-      <w:r>
-        <w:rPr>
-          <w:rFonts w:hint="eastAsia"/>
-          <w:sz w:val="24"/>
-        </w:rPr>
-        <w:t>上下桥臂直通</w:t>
-      </w:r>
-      <w:proofErr w:type="gramEnd"/>
-      <w:r>
-        <w:rPr>
-          <w:rFonts w:hint="eastAsia"/>
-          <w:sz w:val="24"/>
-        </w:rPr>
-        <w:t>。闭环控制测试中，系统具备良好的速度响应能力和稳态精度，满足基本控制需求。同时，过流、欠压等保护功能也进行了模拟测试，初步验证其可靠性。整体来看，该驱动器在实验环境下表现稳定，达到了预期设计目标，为后续优化和实际应用奠定了基础。</w:t>
+        <w:t>信号并实现电机平稳运行；示波器观测结果显示换向逻辑正确，死区设置合理，有效防止上下桥臂直通。闭环控制测试中，系统具备良好的速度响应能力和稳态精度，满足基本控制需求。同时，过流、欠压等保护功能也进行了模拟测试，初步验证其可靠性。整体来看，该驱动器在实验环境下表现稳定，达到了预期设计目标，为后续优化和实际应用奠定了基础。</w:t>
       </w:r>
     </w:p>
     <w:p>
@@ -16077,126 +15681,558 @@
       <w:bookmarkEnd w:id="55"/>
     </w:p>
     <w:p>
+      <w:pPr>
+        <w:pStyle w:val="afc"/>
+        <w:numPr>
+          <w:ilvl w:val="0"/>
+          <w:numId w:val="35"/>
+        </w:numPr>
+        <w:ind w:left="315" w:hangingChars="150" w:hanging="315"/>
+      </w:pPr>
       <w:r>
         <w:rPr>
           <w:rFonts w:hint="eastAsia"/>
         </w:rPr>
-        <w:t>[1]</w:t>
+        <w:t>顾伟康</w:t>
       </w:r>
       <w:r>
         <w:rPr>
           <w:rFonts w:hint="eastAsia"/>
         </w:rPr>
-        <w:t>顾伟康</w:t>
+        <w:t>.</w:t>
       </w:r>
       <w:r>
         <w:rPr>
           <w:rFonts w:hint="eastAsia"/>
         </w:rPr>
+        <w:t>一体化无刷直流电机控制研究和实现</w:t>
+      </w:r>
+      <w:r>
+        <w:rPr>
+          <w:rFonts w:hint="eastAsia"/>
+        </w:rPr>
+        <w:t>[D].</w:t>
+      </w:r>
+      <w:r>
+        <w:rPr>
+          <w:rFonts w:hint="eastAsia"/>
+        </w:rPr>
+        <w:t>东南大学</w:t>
+      </w:r>
+      <w:r>
+        <w:rPr>
+          <w:rFonts w:hint="eastAsia"/>
+        </w:rPr>
+        <w:t>,2015.</w:t>
+      </w:r>
+    </w:p>
+    <w:p>
+      <w:pPr>
+        <w:pStyle w:val="afc"/>
+        <w:numPr>
+          <w:ilvl w:val="0"/>
+          <w:numId w:val="35"/>
+        </w:numPr>
+        <w:ind w:left="315" w:hangingChars="150" w:hanging="315"/>
+      </w:pPr>
+      <w:r>
+        <w:rPr>
+          <w:rFonts w:hint="eastAsia"/>
+        </w:rPr>
+        <w:t>黄龙亮</w:t>
+      </w:r>
+      <w:r>
+        <w:rPr>
+          <w:rFonts w:hint="eastAsia"/>
+        </w:rPr>
+        <w:t>,</w:t>
+      </w:r>
+      <w:r>
+        <w:rPr>
+          <w:rFonts w:hint="eastAsia"/>
+        </w:rPr>
+        <w:t>胡鹏飞</w:t>
+      </w:r>
+      <w:r>
+        <w:rPr>
+          <w:rFonts w:hint="eastAsia"/>
+        </w:rPr>
+        <w:t>,</w:t>
+      </w:r>
+      <w:r>
+        <w:rPr>
+          <w:rFonts w:hint="eastAsia"/>
+        </w:rPr>
+        <w:t>陈玉洁</w:t>
+      </w:r>
+      <w:r>
+        <w:rPr>
+          <w:rFonts w:hint="eastAsia"/>
+        </w:rPr>
+        <w:t>,</w:t>
+      </w:r>
+      <w:r>
+        <w:rPr>
+          <w:rFonts w:hint="eastAsia"/>
+        </w:rPr>
+        <w:t>等</w:t>
+      </w:r>
+      <w:r>
+        <w:rPr>
+          <w:rFonts w:hint="eastAsia"/>
+        </w:rPr>
         <w:t>.</w:t>
       </w:r>
       <w:r>
         <w:rPr>
           <w:rFonts w:hint="eastAsia"/>
         </w:rPr>
-        <w:t>一体化无刷直流电机控制研究和实现</w:t>
+        <w:t>基于</w:t>
       </w:r>
       <w:r>
         <w:rPr>
           <w:rFonts w:hint="eastAsia"/>
         </w:rPr>
+        <w:t>ARM</w:t>
+      </w:r>
+      <w:r>
+        <w:rPr>
+          <w:rFonts w:hint="eastAsia"/>
+        </w:rPr>
+        <w:t>的无刷直流电机容错控制系统研究</w:t>
+      </w:r>
+      <w:r>
+        <w:rPr>
+          <w:rFonts w:hint="eastAsia"/>
+        </w:rPr>
+        <w:t>[J].</w:t>
+      </w:r>
+      <w:r>
+        <w:rPr>
+          <w:rFonts w:hint="eastAsia"/>
+        </w:rPr>
+        <w:t>自动化应用</w:t>
+      </w:r>
+      <w:r>
+        <w:rPr>
+          <w:rFonts w:hint="eastAsia"/>
+        </w:rPr>
+        <w:t>,2024,65(12):103-104+108.DOI:10.19769/j.zdhy.2024.12.033.</w:t>
+      </w:r>
+    </w:p>
+    <w:p>
+      <w:pPr>
+        <w:pStyle w:val="afc"/>
+        <w:numPr>
+          <w:ilvl w:val="0"/>
+          <w:numId w:val="35"/>
+        </w:numPr>
+        <w:ind w:left="315" w:hangingChars="150" w:hanging="315"/>
+      </w:pPr>
+      <w:r>
+        <w:rPr>
+          <w:rFonts w:hint="eastAsia"/>
+        </w:rPr>
+        <w:t>王飞</w:t>
+      </w:r>
+      <w:r>
+        <w:rPr>
+          <w:rFonts w:hint="eastAsia"/>
+        </w:rPr>
+        <w:t>.BLDC</w:t>
+      </w:r>
+      <w:r>
+        <w:rPr>
+          <w:rFonts w:hint="eastAsia"/>
+        </w:rPr>
+        <w:t>驱动电路设计及应用</w:t>
+      </w:r>
+      <w:r>
+        <w:rPr>
+          <w:rFonts w:hint="eastAsia"/>
+        </w:rPr>
         <w:t>[D].</w:t>
       </w:r>
       <w:r>
         <w:rPr>
           <w:rFonts w:hint="eastAsia"/>
         </w:rPr>
-        <w:t>东南大学</w:t>
+        <w:t>西安电子科技大学</w:t>
       </w:r>
       <w:r>
         <w:rPr>
           <w:rFonts w:hint="eastAsia"/>
         </w:rPr>
+        <w:t>,2017.</w:t>
+      </w:r>
+    </w:p>
+    <w:p>
+      <w:pPr>
+        <w:pStyle w:val="afc"/>
+        <w:numPr>
+          <w:ilvl w:val="0"/>
+          <w:numId w:val="35"/>
+        </w:numPr>
+        <w:ind w:left="315" w:hangingChars="150" w:hanging="315"/>
+      </w:pPr>
+      <w:r>
+        <w:rPr>
+          <w:rFonts w:hint="eastAsia"/>
+        </w:rPr>
+        <w:t>谭加尼</w:t>
+      </w:r>
+      <w:r>
+        <w:rPr>
+          <w:rFonts w:hint="eastAsia"/>
+        </w:rPr>
+        <w:t>.</w:t>
+      </w:r>
+      <w:r>
+        <w:rPr>
+          <w:rFonts w:hint="eastAsia"/>
+        </w:rPr>
+        <w:t>基于</w:t>
+      </w:r>
+      <w:r>
+        <w:rPr>
+          <w:rFonts w:hint="eastAsia"/>
+        </w:rPr>
+        <w:t>STM32</w:t>
+      </w:r>
+      <w:r>
+        <w:rPr>
+          <w:rFonts w:hint="eastAsia"/>
+        </w:rPr>
+        <w:t>的无刷直流电机控制器研制</w:t>
+      </w:r>
+      <w:r>
+        <w:rPr>
+          <w:rFonts w:hint="eastAsia"/>
+        </w:rPr>
+        <w:t>[D].</w:t>
+      </w:r>
+      <w:r>
+        <w:rPr>
+          <w:rFonts w:hint="eastAsia"/>
+        </w:rPr>
+        <w:t>武汉工程大学</w:t>
+      </w:r>
+      <w:r>
+        <w:rPr>
+          <w:rFonts w:hint="eastAsia"/>
+        </w:rPr>
+        <w:t>,2020.DOI:10.27727/d.cnki.gwhxc.2020.000290.</w:t>
+      </w:r>
+    </w:p>
+    <w:p>
+      <w:pPr>
+        <w:pStyle w:val="afc"/>
+        <w:numPr>
+          <w:ilvl w:val="0"/>
+          <w:numId w:val="35"/>
+        </w:numPr>
+        <w:ind w:left="315" w:hangingChars="150" w:hanging="315"/>
+      </w:pPr>
+      <w:r>
+        <w:rPr>
+          <w:rFonts w:hint="eastAsia"/>
+        </w:rPr>
+        <w:t>敬心灵</w:t>
+      </w:r>
+      <w:r>
+        <w:rPr>
+          <w:rFonts w:hint="eastAsia"/>
+        </w:rPr>
+        <w:t>.</w:t>
+      </w:r>
+      <w:r>
+        <w:rPr>
+          <w:rFonts w:hint="eastAsia"/>
+        </w:rPr>
+        <w:t>基于</w:t>
+      </w:r>
+      <w:r>
+        <w:rPr>
+          <w:rFonts w:hint="eastAsia"/>
+        </w:rPr>
+        <w:t>STM32</w:t>
+      </w:r>
+      <w:r>
+        <w:rPr>
+          <w:rFonts w:hint="eastAsia"/>
+        </w:rPr>
+        <w:t>的无刷直流电机矢量控制系统研究</w:t>
+      </w:r>
+      <w:r>
+        <w:rPr>
+          <w:rFonts w:hint="eastAsia"/>
+        </w:rPr>
+        <w:t>[D].</w:t>
+      </w:r>
+      <w:r>
+        <w:rPr>
+          <w:rFonts w:hint="eastAsia"/>
+        </w:rPr>
+        <w:t>常州大学</w:t>
+      </w:r>
+      <w:r>
+        <w:rPr>
+          <w:rFonts w:hint="eastAsia"/>
+        </w:rPr>
+        <w:t>,2022.DOI:10.27739/d.cnki.gjsgy.2022.000412.</w:t>
+      </w:r>
+    </w:p>
+    <w:p>
+      <w:pPr>
+        <w:pStyle w:val="afc"/>
+        <w:numPr>
+          <w:ilvl w:val="0"/>
+          <w:numId w:val="35"/>
+        </w:numPr>
+        <w:ind w:left="315" w:hangingChars="150" w:hanging="315"/>
+      </w:pPr>
+      <w:r>
+        <w:rPr>
+          <w:rFonts w:hint="eastAsia"/>
+        </w:rPr>
+        <w:t>马鸿德</w:t>
+      </w:r>
+      <w:r>
+        <w:rPr>
+          <w:rFonts w:hint="eastAsia"/>
+        </w:rPr>
+        <w:t>.BLDC</w:t>
+      </w:r>
+      <w:r>
+        <w:rPr>
+          <w:rFonts w:hint="eastAsia"/>
+        </w:rPr>
+        <w:t>电机控制器的研究与设计</w:t>
+      </w:r>
+      <w:r>
+        <w:rPr>
+          <w:rFonts w:hint="eastAsia"/>
+        </w:rPr>
+        <w:t>[D].</w:t>
+      </w:r>
+      <w:r>
+        <w:rPr>
+          <w:rFonts w:hint="eastAsia"/>
+        </w:rPr>
+        <w:t>中国海洋大学</w:t>
+      </w:r>
+      <w:r>
+        <w:rPr>
+          <w:rFonts w:hint="eastAsia"/>
+        </w:rPr>
         <w:t>,2015.</w:t>
       </w:r>
     </w:p>
     <w:p>
+      <w:pPr>
+        <w:pStyle w:val="afc"/>
+        <w:numPr>
+          <w:ilvl w:val="0"/>
+          <w:numId w:val="35"/>
+        </w:numPr>
+        <w:ind w:left="315" w:hangingChars="150" w:hanging="315"/>
+      </w:pPr>
       <w:r>
         <w:rPr>
           <w:rFonts w:hint="eastAsia"/>
         </w:rPr>
-        <w:t>[2]</w:t>
+        <w:t>王聪</w:t>
       </w:r>
       <w:r>
         <w:rPr>
           <w:rFonts w:hint="eastAsia"/>
         </w:rPr>
-        <w:t>黄龙亮</w:t>
+        <w:t>.</w:t>
       </w:r>
       <w:r>
         <w:rPr>
           <w:rFonts w:hint="eastAsia"/>
         </w:rPr>
+        <w:t>基于</w:t>
+      </w:r>
+      <w:r>
+        <w:rPr>
+          <w:rFonts w:hint="eastAsia"/>
+        </w:rPr>
+        <w:t>STM32</w:t>
+      </w:r>
+      <w:r>
+        <w:rPr>
+          <w:rFonts w:hint="eastAsia"/>
+        </w:rPr>
+        <w:t>的无刷直流电机控制系统研究</w:t>
+      </w:r>
+      <w:r>
+        <w:rPr>
+          <w:rFonts w:hint="eastAsia"/>
+        </w:rPr>
+        <w:t>[J].</w:t>
+      </w:r>
+      <w:r>
+        <w:rPr>
+          <w:rFonts w:hint="eastAsia"/>
+        </w:rPr>
+        <w:t>微处理机</w:t>
+      </w:r>
+      <w:r>
+        <w:rPr>
+          <w:rFonts w:hint="eastAsia"/>
+        </w:rPr>
+        <w:t>,2022,43(02):11-15.</w:t>
+      </w:r>
+    </w:p>
+    <w:p>
+      <w:pPr>
+        <w:pStyle w:val="afc"/>
+        <w:numPr>
+          <w:ilvl w:val="0"/>
+          <w:numId w:val="35"/>
+        </w:numPr>
+        <w:ind w:left="315" w:hangingChars="150" w:hanging="315"/>
+      </w:pPr>
+      <w:r>
+        <w:rPr>
+          <w:rFonts w:hint="eastAsia"/>
+        </w:rPr>
+        <w:t>赵国清</w:t>
+      </w:r>
+      <w:r>
+        <w:rPr>
+          <w:rFonts w:hint="eastAsia"/>
+        </w:rPr>
         <w:t>,</w:t>
       </w:r>
       <w:r>
         <w:rPr>
           <w:rFonts w:hint="eastAsia"/>
         </w:rPr>
-        <w:t>胡鹏飞</w:t>
+        <w:t>武涵</w:t>
       </w:r>
       <w:r>
         <w:rPr>
           <w:rFonts w:hint="eastAsia"/>
         </w:rPr>
-        <w:t>,</w:t>
+        <w:t>.</w:t>
       </w:r>
       <w:r>
         <w:rPr>
           <w:rFonts w:hint="eastAsia"/>
         </w:rPr>
-        <w:t>陈玉洁</w:t>
+        <w:t>基于</w:t>
       </w:r>
       <w:r>
         <w:rPr>
           <w:rFonts w:hint="eastAsia"/>
         </w:rPr>
-        <w:t>,</w:t>
+        <w:t>STM32</w:t>
       </w:r>
       <w:r>
         <w:rPr>
           <w:rFonts w:hint="eastAsia"/>
         </w:rPr>
-        <w:t>等</w:t>
+        <w:t>的无感无刷直流电机控制系统设计</w:t>
       </w:r>
       <w:r>
         <w:rPr>
           <w:rFonts w:hint="eastAsia"/>
         </w:rPr>
+        <w:t>[J].</w:t>
+      </w:r>
+      <w:r>
+        <w:rPr>
+          <w:rFonts w:hint="eastAsia"/>
+        </w:rPr>
+        <w:t>自动化应用</w:t>
+      </w:r>
+      <w:r>
+        <w:rPr>
+          <w:rFonts w:hint="eastAsia"/>
+        </w:rPr>
+        <w:t>,2024,65(05):142-148+152.DOI:10.19769/j.zdhy.2024.05.042.</w:t>
+      </w:r>
+    </w:p>
+    <w:p>
+      <w:pPr>
+        <w:pStyle w:val="afc"/>
+        <w:numPr>
+          <w:ilvl w:val="0"/>
+          <w:numId w:val="35"/>
+        </w:numPr>
+        <w:ind w:left="315" w:hangingChars="150" w:hanging="315"/>
+      </w:pPr>
+      <w:r>
+        <w:rPr>
+          <w:rFonts w:hint="eastAsia"/>
+        </w:rPr>
+        <w:t>方思鹏</w:t>
+      </w:r>
+      <w:r>
+        <w:rPr>
+          <w:rFonts w:hint="eastAsia"/>
+        </w:rPr>
         <w:t>.</w:t>
       </w:r>
       <w:r>
         <w:rPr>
           <w:rFonts w:hint="eastAsia"/>
         </w:rPr>
-        <w:t>基于</w:t>
+        <w:t>无刷直流电机高性能驱动电路的设计与实现</w:t>
       </w:r>
       <w:r>
         <w:rPr>
           <w:rFonts w:hint="eastAsia"/>
         </w:rPr>
-        <w:t>ARM</w:t>
+        <w:t>[D].</w:t>
       </w:r>
       <w:r>
         <w:rPr>
           <w:rFonts w:hint="eastAsia"/>
         </w:rPr>
-        <w:t>的无刷直流电机容错控制系统研究</w:t>
+        <w:t>电子科技大学</w:t>
       </w:r>
       <w:r>
         <w:rPr>
           <w:rFonts w:hint="eastAsia"/>
         </w:rPr>
+        <w:t>,2023.DOI:10.27005/d.cnki.gdzku.2023.003895.</w:t>
+      </w:r>
+    </w:p>
+    <w:p>
+      <w:pPr>
+        <w:pStyle w:val="afc"/>
+        <w:numPr>
+          <w:ilvl w:val="0"/>
+          <w:numId w:val="35"/>
+        </w:numPr>
+        <w:ind w:left="315" w:hangingChars="150" w:hanging="315"/>
+      </w:pPr>
+      <w:r>
+        <w:rPr>
+          <w:rFonts w:hint="eastAsia"/>
+        </w:rPr>
+        <w:t>张平稳</w:t>
+      </w:r>
+      <w:r>
+        <w:rPr>
+          <w:rFonts w:hint="eastAsia"/>
+        </w:rPr>
+        <w:t>.</w:t>
+      </w:r>
+      <w:r>
+        <w:rPr>
+          <w:rFonts w:hint="eastAsia"/>
+        </w:rPr>
+        <w:t>高速无刷直流电机控制系统硬件电路设计</w:t>
+      </w:r>
+      <w:r>
+        <w:rPr>
+          <w:rFonts w:hint="eastAsia"/>
+        </w:rPr>
         <w:t>[J].</w:t>
       </w:r>
       <w:r>
@@ -16209,514 +16245,14 @@
         <w:rPr>
           <w:rFonts w:hint="eastAsia"/>
         </w:rPr>
-        <w:t>,2024,65(12):103-104+</w:t>
-      </w:r>
-      <w:proofErr w:type="gramStart"/>
-      <w:r>
-        <w:rPr>
-          <w:rFonts w:hint="eastAsia"/>
-        </w:rPr>
-        <w:t>108.DOI:10.19769/j.zdhy</w:t>
-      </w:r>
-      <w:proofErr w:type="gramEnd"/>
-      <w:r>
-        <w:rPr>
-          <w:rFonts w:hint="eastAsia"/>
-        </w:rPr>
-        <w:t>.2024.12.033.</w:t>
-      </w:r>
-    </w:p>
-    <w:p>
-      <w:r>
-        <w:rPr>
-          <w:rFonts w:hint="eastAsia"/>
-        </w:rPr>
-        <w:t>[3]</w:t>
-      </w:r>
-      <w:r>
-        <w:rPr>
-          <w:rFonts w:hint="eastAsia"/>
-        </w:rPr>
-        <w:t>王飞</w:t>
-      </w:r>
-      <w:r>
-        <w:rPr>
-          <w:rFonts w:hint="eastAsia"/>
-        </w:rPr>
-        <w:t>.BLDC</w:t>
-      </w:r>
-      <w:r>
-        <w:rPr>
-          <w:rFonts w:hint="eastAsia"/>
-        </w:rPr>
-        <w:t>驱动电路设计及应用</w:t>
-      </w:r>
-      <w:r>
-        <w:rPr>
-          <w:rFonts w:hint="eastAsia"/>
-        </w:rPr>
-        <w:t>[D].</w:t>
-      </w:r>
-      <w:r>
-        <w:rPr>
-          <w:rFonts w:hint="eastAsia"/>
-        </w:rPr>
-        <w:t>西安电子科技大学</w:t>
-      </w:r>
-      <w:r>
-        <w:rPr>
-          <w:rFonts w:hint="eastAsia"/>
-        </w:rPr>
-        <w:t>,2017.</w:t>
-      </w:r>
-    </w:p>
-    <w:p>
-      <w:r>
-        <w:rPr>
-          <w:rFonts w:hint="eastAsia"/>
-        </w:rPr>
-        <w:t>[4]</w:t>
-      </w:r>
-      <w:r>
-        <w:rPr>
-          <w:rFonts w:hint="eastAsia"/>
-        </w:rPr>
-        <w:t>谭加尼</w:t>
-      </w:r>
-      <w:r>
-        <w:rPr>
-          <w:rFonts w:hint="eastAsia"/>
-        </w:rPr>
-        <w:t>.</w:t>
-      </w:r>
-      <w:r>
-        <w:rPr>
-          <w:rFonts w:hint="eastAsia"/>
-        </w:rPr>
-        <w:t>基于</w:t>
-      </w:r>
-      <w:r>
-        <w:rPr>
-          <w:rFonts w:hint="eastAsia"/>
-        </w:rPr>
-        <w:t>STM32</w:t>
-      </w:r>
-      <w:r>
-        <w:rPr>
-          <w:rFonts w:hint="eastAsia"/>
-        </w:rPr>
-        <w:t>的无刷直流电机控制器研制</w:t>
-      </w:r>
-      <w:r>
-        <w:rPr>
-          <w:rFonts w:hint="eastAsia"/>
-        </w:rPr>
-        <w:t>[D].</w:t>
-      </w:r>
-      <w:r>
-        <w:rPr>
-          <w:rFonts w:hint="eastAsia"/>
-        </w:rPr>
-        <w:t>武汉工程大学</w:t>
-      </w:r>
-      <w:r>
-        <w:rPr>
-          <w:rFonts w:hint="eastAsia"/>
-        </w:rPr>
-        <w:t>,2020.</w:t>
-      </w:r>
-      <w:proofErr w:type="gramStart"/>
-      <w:r>
-        <w:rPr>
-          <w:rFonts w:hint="eastAsia"/>
-        </w:rPr>
-        <w:t>DOI:10.27727/d.cnki.gwhxc</w:t>
-      </w:r>
-      <w:proofErr w:type="gramEnd"/>
-      <w:r>
-        <w:rPr>
-          <w:rFonts w:hint="eastAsia"/>
-        </w:rPr>
-        <w:t>.2020.000290.</w:t>
-      </w:r>
-    </w:p>
-    <w:p>
-      <w:r>
-        <w:rPr>
-          <w:rFonts w:hint="eastAsia"/>
-        </w:rPr>
-        <w:t>[5]</w:t>
-      </w:r>
-      <w:r>
-        <w:rPr>
-          <w:rFonts w:hint="eastAsia"/>
-        </w:rPr>
-        <w:t>敬心灵</w:t>
-      </w:r>
-      <w:r>
-        <w:rPr>
-          <w:rFonts w:hint="eastAsia"/>
-        </w:rPr>
-        <w:t>.</w:t>
-      </w:r>
-      <w:r>
-        <w:rPr>
-          <w:rFonts w:hint="eastAsia"/>
-        </w:rPr>
-        <w:t>基于</w:t>
-      </w:r>
-      <w:r>
-        <w:rPr>
-          <w:rFonts w:hint="eastAsia"/>
-        </w:rPr>
-        <w:t>STM32</w:t>
-      </w:r>
-      <w:r>
-        <w:rPr>
-          <w:rFonts w:hint="eastAsia"/>
-        </w:rPr>
-        <w:t>的无刷直流电机矢量控制系统研究</w:t>
-      </w:r>
-      <w:r>
-        <w:rPr>
-          <w:rFonts w:hint="eastAsia"/>
-        </w:rPr>
-        <w:t>[D].</w:t>
-      </w:r>
-      <w:r>
-        <w:rPr>
-          <w:rFonts w:hint="eastAsia"/>
-        </w:rPr>
-        <w:t>常州大学</w:t>
-      </w:r>
-      <w:r>
-        <w:rPr>
-          <w:rFonts w:hint="eastAsia"/>
-        </w:rPr>
-        <w:t>,2022.</w:t>
-      </w:r>
-      <w:proofErr w:type="gramStart"/>
-      <w:r>
-        <w:rPr>
-          <w:rFonts w:hint="eastAsia"/>
-        </w:rPr>
-        <w:t>DOI:10.27739/d.cnki.gjsgy</w:t>
-      </w:r>
-      <w:proofErr w:type="gramEnd"/>
-      <w:r>
-        <w:rPr>
-          <w:rFonts w:hint="eastAsia"/>
-        </w:rPr>
-        <w:t>.2022.000412.</w:t>
-      </w:r>
-    </w:p>
-    <w:p>
-      <w:r>
-        <w:rPr>
-          <w:rFonts w:hint="eastAsia"/>
-        </w:rPr>
-        <w:t>[6]</w:t>
-      </w:r>
-      <w:r>
-        <w:rPr>
-          <w:rFonts w:hint="eastAsia"/>
-        </w:rPr>
-        <w:t>马鸿德</w:t>
-      </w:r>
-      <w:r>
-        <w:rPr>
-          <w:rFonts w:hint="eastAsia"/>
-        </w:rPr>
-        <w:t>.BLDC</w:t>
-      </w:r>
-      <w:r>
-        <w:rPr>
-          <w:rFonts w:hint="eastAsia"/>
-        </w:rPr>
-        <w:t>电机控制器的研究与设计</w:t>
-      </w:r>
-      <w:r>
-        <w:rPr>
-          <w:rFonts w:hint="eastAsia"/>
-        </w:rPr>
-        <w:t>[D].</w:t>
-      </w:r>
-      <w:r>
-        <w:rPr>
-          <w:rFonts w:hint="eastAsia"/>
-        </w:rPr>
-        <w:t>中国海洋大学</w:t>
-      </w:r>
-      <w:r>
-        <w:rPr>
-          <w:rFonts w:hint="eastAsia"/>
-        </w:rPr>
-        <w:t>,2015.</w:t>
-      </w:r>
-    </w:p>
-    <w:p>
-      <w:r>
-        <w:rPr>
-          <w:rFonts w:hint="eastAsia"/>
-        </w:rPr>
-        <w:t>[7]</w:t>
-      </w:r>
-      <w:r>
-        <w:rPr>
-          <w:rFonts w:hint="eastAsia"/>
-        </w:rPr>
-        <w:t>王聪</w:t>
-      </w:r>
-      <w:r>
-        <w:rPr>
-          <w:rFonts w:hint="eastAsia"/>
-        </w:rPr>
-        <w:t>.</w:t>
-      </w:r>
-      <w:r>
-        <w:rPr>
-          <w:rFonts w:hint="eastAsia"/>
-        </w:rPr>
-        <w:t>基于</w:t>
-      </w:r>
-      <w:r>
-        <w:rPr>
-          <w:rFonts w:hint="eastAsia"/>
-        </w:rPr>
-        <w:t>STM32</w:t>
-      </w:r>
-      <w:r>
-        <w:rPr>
-          <w:rFonts w:hint="eastAsia"/>
-        </w:rPr>
-        <w:t>的无刷直流电机控制系统研究</w:t>
-      </w:r>
-      <w:r>
-        <w:rPr>
-          <w:rFonts w:hint="eastAsia"/>
-        </w:rPr>
-        <w:t>[J].</w:t>
-      </w:r>
-      <w:r>
-        <w:rPr>
-          <w:rFonts w:hint="eastAsia"/>
-        </w:rPr>
-        <w:t>微处理机</w:t>
-      </w:r>
-      <w:r>
-        <w:rPr>
-          <w:rFonts w:hint="eastAsia"/>
-        </w:rPr>
-        <w:t>,2022,43(02):11-15.</w:t>
-      </w:r>
-    </w:p>
-    <w:p>
-      <w:r>
-        <w:rPr>
-          <w:rFonts w:hint="eastAsia"/>
-        </w:rPr>
-        <w:t>[8]</w:t>
-      </w:r>
-      <w:r>
-        <w:rPr>
-          <w:rFonts w:hint="eastAsia"/>
-        </w:rPr>
-        <w:t>赵国清</w:t>
-      </w:r>
-      <w:r>
-        <w:rPr>
-          <w:rFonts w:hint="eastAsia"/>
-        </w:rPr>
-        <w:t>,</w:t>
-      </w:r>
-      <w:proofErr w:type="gramStart"/>
-      <w:r>
-        <w:rPr>
-          <w:rFonts w:hint="eastAsia"/>
-        </w:rPr>
-        <w:t>武涵</w:t>
-      </w:r>
-      <w:proofErr w:type="gramEnd"/>
-      <w:r>
-        <w:rPr>
-          <w:rFonts w:hint="eastAsia"/>
-        </w:rPr>
-        <w:t>.</w:t>
-      </w:r>
-      <w:r>
-        <w:rPr>
-          <w:rFonts w:hint="eastAsia"/>
-        </w:rPr>
-        <w:t>基于</w:t>
-      </w:r>
-      <w:r>
-        <w:rPr>
-          <w:rFonts w:hint="eastAsia"/>
-        </w:rPr>
-        <w:t>STM32</w:t>
-      </w:r>
-      <w:r>
-        <w:rPr>
-          <w:rFonts w:hint="eastAsia"/>
-        </w:rPr>
-        <w:t>的无感无刷直流电机控制系统设计</w:t>
-      </w:r>
-      <w:r>
-        <w:rPr>
-          <w:rFonts w:hint="eastAsia"/>
-        </w:rPr>
-        <w:t>[J].</w:t>
-      </w:r>
-      <w:r>
-        <w:rPr>
-          <w:rFonts w:hint="eastAsia"/>
-        </w:rPr>
-        <w:t>自动化应用</w:t>
-      </w:r>
-      <w:r>
-        <w:rPr>
-          <w:rFonts w:hint="eastAsia"/>
-        </w:rPr>
-        <w:t>,2024,65(05):142-148+</w:t>
-      </w:r>
-      <w:proofErr w:type="gramStart"/>
-      <w:r>
-        <w:rPr>
-          <w:rFonts w:hint="eastAsia"/>
-        </w:rPr>
-        <w:t>152.DOI:10.19769/j.zdhy</w:t>
-      </w:r>
-      <w:proofErr w:type="gramEnd"/>
-      <w:r>
-        <w:rPr>
-          <w:rFonts w:hint="eastAsia"/>
-        </w:rPr>
-        <w:t>.2024.05.042.</w:t>
-      </w:r>
-    </w:p>
-    <w:p>
-      <w:r>
-        <w:rPr>
-          <w:rFonts w:hint="eastAsia"/>
-        </w:rPr>
-        <w:t>[9]</w:t>
-      </w:r>
-      <w:proofErr w:type="gramStart"/>
-      <w:r>
-        <w:rPr>
-          <w:rFonts w:hint="eastAsia"/>
-        </w:rPr>
-        <w:t>方思鹏</w:t>
-      </w:r>
-      <w:proofErr w:type="gramEnd"/>
-      <w:r>
-        <w:rPr>
-          <w:rFonts w:hint="eastAsia"/>
-        </w:rPr>
-        <w:t>.</w:t>
-      </w:r>
-      <w:r>
-        <w:rPr>
-          <w:rFonts w:hint="eastAsia"/>
-        </w:rPr>
-        <w:t>无刷直流电机高性能驱动电路的设计与实现</w:t>
-      </w:r>
-      <w:r>
-        <w:rPr>
-          <w:rFonts w:hint="eastAsia"/>
-        </w:rPr>
-        <w:t>[D].</w:t>
-      </w:r>
-      <w:r>
-        <w:rPr>
-          <w:rFonts w:hint="eastAsia"/>
-        </w:rPr>
-        <w:t>电子科技大学</w:t>
-      </w:r>
-      <w:r>
-        <w:rPr>
-          <w:rFonts w:hint="eastAsia"/>
-        </w:rPr>
-        <w:t>,2023.</w:t>
-      </w:r>
-      <w:proofErr w:type="gramStart"/>
-      <w:r>
-        <w:rPr>
-          <w:rFonts w:hint="eastAsia"/>
-        </w:rPr>
-        <w:t>DOI:10.27005/d.cnki.gdzku</w:t>
-      </w:r>
-      <w:proofErr w:type="gramEnd"/>
-      <w:r>
-        <w:rPr>
-          <w:rFonts w:hint="eastAsia"/>
-        </w:rPr>
-        <w:t>.2023.003895.</w:t>
-      </w:r>
-    </w:p>
-    <w:p>
-      <w:r>
-        <w:rPr>
-          <w:rFonts w:hint="eastAsia"/>
-        </w:rPr>
-        <w:t>[10]</w:t>
-      </w:r>
-      <w:r>
-        <w:rPr>
-          <w:rFonts w:hint="eastAsia"/>
-        </w:rPr>
-        <w:t>张平稳</w:t>
-      </w:r>
-      <w:r>
-        <w:rPr>
-          <w:rFonts w:hint="eastAsia"/>
-        </w:rPr>
-        <w:t>.</w:t>
-      </w:r>
-      <w:r>
-        <w:rPr>
-          <w:rFonts w:hint="eastAsia"/>
-        </w:rPr>
-        <w:t>高速无刷直流电机控制系统硬件电路设计</w:t>
-      </w:r>
-      <w:r>
-        <w:rPr>
-          <w:rFonts w:hint="eastAsia"/>
-        </w:rPr>
-        <w:t>[J].</w:t>
-      </w:r>
-      <w:r>
-        <w:rPr>
-          <w:rFonts w:hint="eastAsia"/>
-        </w:rPr>
-        <w:t>自动化应用</w:t>
-      </w:r>
-      <w:r>
-        <w:rPr>
-          <w:rFonts w:hint="eastAsia"/>
-        </w:rPr>
-        <w:t>,2019,(09):44-45+</w:t>
-      </w:r>
-      <w:proofErr w:type="gramStart"/>
-      <w:r>
-        <w:rPr>
-          <w:rFonts w:hint="eastAsia"/>
-        </w:rPr>
-        <w:t>48.DOI:10.19769/j.zdhy</w:t>
-      </w:r>
-      <w:proofErr w:type="gramEnd"/>
-      <w:r>
-        <w:rPr>
-          <w:rFonts w:hint="eastAsia"/>
-        </w:rPr>
-        <w:t>.2019.09.017.</w:t>
+        <w:t>,2019,(09):44-45+48.DOI:10.19769/j.zdhy.2019.09.017.</w:t>
       </w:r>
     </w:p>
     <w:p>
       <w:pPr>
         <w:pStyle w:val="1"/>
         <w:spacing w:afterLines="50" w:after="156"/>
-        <w:ind w:left="0" w:firstLine="0"/>
+        <w:ind w:left="723" w:hangingChars="200" w:hanging="723"/>
         <w:rPr>
           <w:rFonts w:hint="eastAsia"/>
         </w:rPr>
@@ -19300,6 +18836,95 @@
     </w:lvl>
   </w:abstractNum>
   <w:abstractNum w:abstractNumId="24" w15:restartNumberingAfterBreak="0">
+    <w:nsid w:val="580B66A2"/>
+    <w:multiLevelType w:val="hybridMultilevel"/>
+    <w:tmpl w:val="4DC2A350"/>
+    <w:lvl w:ilvl="0" w:tplc="0C208C84">
+      <w:start w:val="1"/>
+      <w:numFmt w:val="decimal"/>
+      <w:lvlText w:val="[%1]"/>
+      <w:lvlJc w:val="center"/>
+      <w:pPr>
+        <w:ind w:left="880" w:hanging="440"/>
+      </w:pPr>
+      <w:rPr>
+        <w:rFonts w:ascii="Times New Roman" w:hAnsi="Times New Roman" w:cs="Times New Roman" w:hint="default"/>
+      </w:rPr>
+    </w:lvl>
+    <w:lvl w:ilvl="1" w:tplc="04090019" w:tentative="1">
+      <w:start w:val="1"/>
+      <w:numFmt w:val="lowerLetter"/>
+      <w:lvlText w:val="%2)"/>
+      <w:lvlJc w:val="left"/>
+      <w:pPr>
+        <w:ind w:left="880" w:hanging="440"/>
+      </w:pPr>
+    </w:lvl>
+    <w:lvl w:ilvl="2" w:tplc="0409001B" w:tentative="1">
+      <w:start w:val="1"/>
+      <w:numFmt w:val="lowerRoman"/>
+      <w:lvlText w:val="%3."/>
+      <w:lvlJc w:val="right"/>
+      <w:pPr>
+        <w:ind w:left="1320" w:hanging="440"/>
+      </w:pPr>
+    </w:lvl>
+    <w:lvl w:ilvl="3" w:tplc="0409000F" w:tentative="1">
+      <w:start w:val="1"/>
+      <w:numFmt w:val="decimal"/>
+      <w:lvlText w:val="%4."/>
+      <w:lvlJc w:val="left"/>
+      <w:pPr>
+        <w:ind w:left="1760" w:hanging="440"/>
+      </w:pPr>
+    </w:lvl>
+    <w:lvl w:ilvl="4" w:tplc="04090019" w:tentative="1">
+      <w:start w:val="1"/>
+      <w:numFmt w:val="lowerLetter"/>
+      <w:lvlText w:val="%5)"/>
+      <w:lvlJc w:val="left"/>
+      <w:pPr>
+        <w:ind w:left="2200" w:hanging="440"/>
+      </w:pPr>
+    </w:lvl>
+    <w:lvl w:ilvl="5" w:tplc="0409001B" w:tentative="1">
+      <w:start w:val="1"/>
+      <w:numFmt w:val="lowerRoman"/>
+      <w:lvlText w:val="%6."/>
+      <w:lvlJc w:val="right"/>
+      <w:pPr>
+        <w:ind w:left="2640" w:hanging="440"/>
+      </w:pPr>
+    </w:lvl>
+    <w:lvl w:ilvl="6" w:tplc="0409000F" w:tentative="1">
+      <w:start w:val="1"/>
+      <w:numFmt w:val="decimal"/>
+      <w:lvlText w:val="%7."/>
+      <w:lvlJc w:val="left"/>
+      <w:pPr>
+        <w:ind w:left="3080" w:hanging="440"/>
+      </w:pPr>
+    </w:lvl>
+    <w:lvl w:ilvl="7" w:tplc="04090019" w:tentative="1">
+      <w:start w:val="1"/>
+      <w:numFmt w:val="lowerLetter"/>
+      <w:lvlText w:val="%8)"/>
+      <w:lvlJc w:val="left"/>
+      <w:pPr>
+        <w:ind w:left="3520" w:hanging="440"/>
+      </w:pPr>
+    </w:lvl>
+    <w:lvl w:ilvl="8" w:tplc="0409001B" w:tentative="1">
+      <w:start w:val="1"/>
+      <w:numFmt w:val="lowerRoman"/>
+      <w:lvlText w:val="%9."/>
+      <w:lvlJc w:val="right"/>
+      <w:pPr>
+        <w:ind w:left="3960" w:hanging="440"/>
+      </w:pPr>
+    </w:lvl>
+  </w:abstractNum>
+  <w:abstractNum w:abstractNumId="25" w15:restartNumberingAfterBreak="0">
     <w:nsid w:val="5C3D67C2"/>
     <w:multiLevelType w:val="hybridMultilevel"/>
     <w:tmpl w:val="96EA39A4"/>
@@ -19388,7 +19013,7 @@
       </w:pPr>
     </w:lvl>
   </w:abstractNum>
-  <w:abstractNum w:abstractNumId="25" w15:restartNumberingAfterBreak="0">
+  <w:abstractNum w:abstractNumId="26" w15:restartNumberingAfterBreak="0">
     <w:nsid w:val="5D2E719E"/>
     <w:multiLevelType w:val="multilevel"/>
     <w:tmpl w:val="5D2E719E"/>
@@ -19501,7 +19126,7 @@
       </w:rPr>
     </w:lvl>
   </w:abstractNum>
-  <w:abstractNum w:abstractNumId="26" w15:restartNumberingAfterBreak="0">
+  <w:abstractNum w:abstractNumId="27" w15:restartNumberingAfterBreak="0">
     <w:nsid w:val="5F951CAA"/>
     <w:multiLevelType w:val="hybridMultilevel"/>
     <w:tmpl w:val="A37076BE"/>
@@ -19590,7 +19215,7 @@
       </w:pPr>
     </w:lvl>
   </w:abstractNum>
-  <w:abstractNum w:abstractNumId="27" w15:restartNumberingAfterBreak="0">
+  <w:abstractNum w:abstractNumId="28" w15:restartNumberingAfterBreak="0">
     <w:nsid w:val="64833B5E"/>
     <w:multiLevelType w:val="hybridMultilevel"/>
     <w:tmpl w:val="A1909CF8"/>
@@ -19679,7 +19304,7 @@
       </w:pPr>
     </w:lvl>
   </w:abstractNum>
-  <w:abstractNum w:abstractNumId="28" w15:restartNumberingAfterBreak="0">
+  <w:abstractNum w:abstractNumId="29" w15:restartNumberingAfterBreak="0">
     <w:nsid w:val="6D070005"/>
     <w:multiLevelType w:val="multilevel"/>
     <w:tmpl w:val="6D070005"/>
@@ -19768,7 +19393,7 @@
       </w:pPr>
     </w:lvl>
   </w:abstractNum>
-  <w:abstractNum w:abstractNumId="29" w15:restartNumberingAfterBreak="0">
+  <w:abstractNum w:abstractNumId="30" w15:restartNumberingAfterBreak="0">
     <w:nsid w:val="700B3748"/>
     <w:multiLevelType w:val="hybridMultilevel"/>
     <w:tmpl w:val="11F08AE0"/>
@@ -19857,7 +19482,7 @@
       </w:pPr>
     </w:lvl>
   </w:abstractNum>
-  <w:abstractNum w:abstractNumId="30" w15:restartNumberingAfterBreak="0">
+  <w:abstractNum w:abstractNumId="31" w15:restartNumberingAfterBreak="0">
     <w:nsid w:val="705A0AA7"/>
     <w:multiLevelType w:val="multilevel"/>
     <w:tmpl w:val="705A0AA7"/>
@@ -19946,7 +19571,7 @@
       </w:pPr>
     </w:lvl>
   </w:abstractNum>
-  <w:abstractNum w:abstractNumId="31" w15:restartNumberingAfterBreak="0">
+  <w:abstractNum w:abstractNumId="32" w15:restartNumberingAfterBreak="0">
     <w:nsid w:val="711D3068"/>
     <w:multiLevelType w:val="multilevel"/>
     <w:tmpl w:val="8BF84374"/>
@@ -20059,7 +19684,7 @@
       </w:pPr>
     </w:lvl>
   </w:abstractNum>
-  <w:abstractNum w:abstractNumId="32" w15:restartNumberingAfterBreak="0">
+  <w:abstractNum w:abstractNumId="33" w15:restartNumberingAfterBreak="0">
     <w:nsid w:val="713A0921"/>
     <w:multiLevelType w:val="multilevel"/>
     <w:tmpl w:val="E9A62056"/>
@@ -20172,7 +19797,7 @@
       </w:pPr>
     </w:lvl>
   </w:abstractNum>
-  <w:abstractNum w:abstractNumId="33" w15:restartNumberingAfterBreak="0">
+  <w:abstractNum w:abstractNumId="34" w15:restartNumberingAfterBreak="0">
     <w:nsid w:val="72FF72CB"/>
     <w:multiLevelType w:val="hybridMultilevel"/>
     <w:tmpl w:val="6C6E2780"/>
@@ -20265,7 +19890,7 @@
     <w:abstractNumId w:val="19"/>
   </w:num>
   <w:num w:numId="2" w16cid:durableId="82772544">
-    <w:abstractNumId w:val="25"/>
+    <w:abstractNumId w:val="26"/>
   </w:num>
   <w:num w:numId="3" w16cid:durableId="359016114">
     <w:abstractNumId w:val="11"/>
@@ -20289,7 +19914,7 @@
     <w:abstractNumId w:val="14"/>
   </w:num>
   <w:num w:numId="10" w16cid:durableId="257295619">
-    <w:abstractNumId w:val="30"/>
+    <w:abstractNumId w:val="31"/>
   </w:num>
   <w:num w:numId="11" w16cid:durableId="1404059407">
     <w:abstractNumId w:val="18"/>
@@ -20298,7 +19923,7 @@
     <w:abstractNumId w:val="8"/>
   </w:num>
   <w:num w:numId="13" w16cid:durableId="125860290">
-    <w:abstractNumId w:val="28"/>
+    <w:abstractNumId w:val="29"/>
   </w:num>
   <w:num w:numId="14" w16cid:durableId="1309632916">
     <w:abstractNumId w:val="15"/>
@@ -20310,16 +19935,16 @@
     <w:abstractNumId w:val="21"/>
   </w:num>
   <w:num w:numId="17" w16cid:durableId="2065906577">
+    <w:abstractNumId w:val="28"/>
+  </w:num>
+  <w:num w:numId="18" w16cid:durableId="1499729619">
+    <w:abstractNumId w:val="30"/>
+  </w:num>
+  <w:num w:numId="19" w16cid:durableId="1632436512">
     <w:abstractNumId w:val="27"/>
   </w:num>
-  <w:num w:numId="18" w16cid:durableId="1499729619">
-    <w:abstractNumId w:val="29"/>
-  </w:num>
-  <w:num w:numId="19" w16cid:durableId="1632436512">
-    <w:abstractNumId w:val="26"/>
-  </w:num>
   <w:num w:numId="20" w16cid:durableId="509611717">
-    <w:abstractNumId w:val="24"/>
+    <w:abstractNumId w:val="25"/>
   </w:num>
   <w:num w:numId="21" w16cid:durableId="341592754">
     <w:abstractNumId w:val="22"/>
@@ -20328,10 +19953,10 @@
     <w:abstractNumId w:val="9"/>
   </w:num>
   <w:num w:numId="23" w16cid:durableId="1059667881">
-    <w:abstractNumId w:val="33"/>
+    <w:abstractNumId w:val="34"/>
   </w:num>
   <w:num w:numId="24" w16cid:durableId="626086994">
-    <w:abstractNumId w:val="31"/>
+    <w:abstractNumId w:val="32"/>
     <w:lvlOverride w:ilvl="0">
       <w:lvl w:ilvl="0">
         <w:numFmt w:val="bullet"/>
@@ -20411,7 +20036,7 @@
     </w:lvlOverride>
   </w:num>
   <w:num w:numId="28" w16cid:durableId="1729838074">
-    <w:abstractNumId w:val="32"/>
+    <w:abstractNumId w:val="33"/>
     <w:lvlOverride w:ilvl="0">
       <w:lvl w:ilvl="0">
         <w:numFmt w:val="bullet"/>
@@ -20447,6 +20072,9 @@
   </w:num>
   <w:num w:numId="34" w16cid:durableId="1775126426">
     <w:abstractNumId w:val="10"/>
+  </w:num>
+  <w:num w:numId="35" w16cid:durableId="575172203">
+    <w:abstractNumId w:val="24"/>
   </w:num>
 </w:numbering>
 </file>

</xml_diff>